<commit_message>
removing lesson4 lab and code, updating ppts with correct titles, merging in Susans Lab 6 changes, updating Azats pictures to remove id info
</commit_message>
<xml_diff>
--- a/Complimentary Course Content/Module2/Labs/Module 2 Lesson 3 Lab.docx
+++ b/Complimentary Course Content/Module2/Labs/Module 2 Lesson 3 Lab.docx
@@ -42,9 +42,11 @@
           <w:rPr>
             <w:rStyle w:val="Hyperlink"/>
           </w:rPr>
-          <w:t>Module 2 Lesson 7</w:t>
+          <w:t>Module 2 Lesson 2</w:t>
         </w:r>
       </w:hyperlink>
+      <w:bookmarkStart w:id="0" w:name="_GoBack"/>
+      <w:bookmarkEnd w:id="0"/>
       <w:r>
         <w:t>, it's time to make the application public. This application will be a huge success. For this reason, we need a scalable solution which start small and cheap but rev up as the traffic increases. Which leads to deploying to the cloud.</w:t>
       </w:r>
@@ -260,8 +262,8 @@
       <w:r>
         <w:t xml:space="preserve">Exercise 1: </w:t>
       </w:r>
-      <w:bookmarkStart w:id="0" w:name="OLE_LINK1"/>
-      <w:bookmarkStart w:id="1" w:name="OLE_LINK2"/>
+      <w:bookmarkStart w:id="1" w:name="OLE_LINK1"/>
+      <w:bookmarkStart w:id="2" w:name="OLE_LINK2"/>
       <w:r>
         <w:t>Deploying a Hello World HTML page to Microsoft Azure App S</w:t>
       </w:r>
@@ -272,8 +274,8 @@
         <w:t>eb Portal</w:t>
       </w:r>
     </w:p>
-    <w:bookmarkEnd w:id="0"/>
     <w:bookmarkEnd w:id="1"/>
+    <w:bookmarkEnd w:id="2"/>
     <w:p>
       <w:pPr>
         <w:pStyle w:val="ListParagraph"/>
@@ -540,7 +542,7 @@
       <w:r>
         <w:t xml:space="preserve">Open </w:t>
       </w:r>
-      <w:ins w:id="2" w:author="Severin Leonard" w:date="2016-12-19T14:42:00Z">
+      <w:ins w:id="3" w:author="Severin Leonard" w:date="2016-12-19T14:42:00Z">
         <w:r>
           <w:fldChar w:fldCharType="begin"/>
         </w:r>
@@ -607,10 +609,10 @@
           <w:lang w:eastAsia="zh-CN"/>
         </w:rPr>
         <w:drawing>
-          <wp:inline distT="0" distB="0" distL="0" distR="0" wp14:anchorId="070E9A2D" wp14:editId="3A363E7A">
-            <wp:extent cx="5932805" cy="4869815"/>
-            <wp:effectExtent l="0" t="0" r="10795" b="6985"/>
-            <wp:docPr id="1" name="Picture 1" descr="../../v2-p2/labs/images/azure-1_1.png"/>
+          <wp:inline distT="0" distB="0" distL="0" distR="0" wp14:anchorId="1AF7DACE" wp14:editId="6A8A4AC4">
+            <wp:extent cx="5943600" cy="4880610"/>
+            <wp:effectExtent l="0" t="0" r="0" b="0"/>
+            <wp:docPr id="8" name="Picture 8"/>
             <wp:cNvGraphicFramePr>
               <a:graphicFrameLocks xmlns:a="http://schemas.openxmlformats.org/drawingml/2006/main" noChangeAspect="1"/>
             </wp:cNvGraphicFramePr>
@@ -618,10 +620,8 @@
               <a:graphicData uri="http://schemas.openxmlformats.org/drawingml/2006/picture">
                 <pic:pic xmlns:pic="http://schemas.openxmlformats.org/drawingml/2006/picture">
                   <pic:nvPicPr>
-                    <pic:cNvPr id="0" name="Picture 1" descr="../../v2-p2/labs/images/azure-1_1.png"/>
-                    <pic:cNvPicPr>
-                      <a:picLocks noChangeAspect="1" noChangeArrowheads="1"/>
-                    </pic:cNvPicPr>
+                    <pic:cNvPr id="8" name="azure-1.png"/>
+                    <pic:cNvPicPr/>
                   </pic:nvPicPr>
                   <pic:blipFill>
                     <a:blip r:embed="rId11">
@@ -631,23 +631,18 @@
                         </a:ext>
                       </a:extLst>
                     </a:blip>
-                    <a:srcRect/>
                     <a:stretch>
                       <a:fillRect/>
                     </a:stretch>
                   </pic:blipFill>
-                  <pic:spPr bwMode="auto">
+                  <pic:spPr>
                     <a:xfrm>
                       <a:off x="0" y="0"/>
-                      <a:ext cx="5932805" cy="4869815"/>
+                      <a:ext cx="5943600" cy="4880610"/>
                     </a:xfrm>
                     <a:prstGeom prst="rect">
                       <a:avLst/>
                     </a:prstGeom>
-                    <a:noFill/>
-                    <a:ln>
-                      <a:noFill/>
-                    </a:ln>
                   </pic:spPr>
                 </pic:pic>
               </a:graphicData>
@@ -788,10 +783,10 @@
           <w:lang w:eastAsia="zh-CN"/>
         </w:rPr>
         <w:drawing>
-          <wp:inline distT="0" distB="0" distL="0" distR="0" wp14:anchorId="21ABE982" wp14:editId="01422127">
-            <wp:extent cx="5901055" cy="3348990"/>
-            <wp:effectExtent l="0" t="0" r="0" b="3810"/>
-            <wp:docPr id="5" name="Picture 5" descr="../../v2-p2/labs/images/azure-2_1.png"/>
+          <wp:inline distT="0" distB="0" distL="0" distR="0" wp14:anchorId="1827D096" wp14:editId="5E67ED99">
+            <wp:extent cx="5943600" cy="3375025"/>
+            <wp:effectExtent l="0" t="0" r="0" b="3175"/>
+            <wp:docPr id="18" name="Picture 18"/>
             <wp:cNvGraphicFramePr>
               <a:graphicFrameLocks xmlns:a="http://schemas.openxmlformats.org/drawingml/2006/main" noChangeAspect="1"/>
             </wp:cNvGraphicFramePr>
@@ -799,10 +794,8 @@
               <a:graphicData uri="http://schemas.openxmlformats.org/drawingml/2006/picture">
                 <pic:pic xmlns:pic="http://schemas.openxmlformats.org/drawingml/2006/picture">
                   <pic:nvPicPr>
-                    <pic:cNvPr id="0" name="Picture 2" descr="../../v2-p2/labs/images/azure-2_1.png"/>
-                    <pic:cNvPicPr>
-                      <a:picLocks noChangeAspect="1" noChangeArrowheads="1"/>
-                    </pic:cNvPicPr>
+                    <pic:cNvPr id="18" name="azure-2.png"/>
+                    <pic:cNvPicPr/>
                   </pic:nvPicPr>
                   <pic:blipFill>
                     <a:blip r:embed="rId12">
@@ -812,23 +805,18 @@
                         </a:ext>
                       </a:extLst>
                     </a:blip>
-                    <a:srcRect/>
                     <a:stretch>
                       <a:fillRect/>
                     </a:stretch>
                   </pic:blipFill>
-                  <pic:spPr bwMode="auto">
+                  <pic:spPr>
                     <a:xfrm>
                       <a:off x="0" y="0"/>
-                      <a:ext cx="5901055" cy="3348990"/>
+                      <a:ext cx="5943600" cy="3375025"/>
                     </a:xfrm>
                     <a:prstGeom prst="rect">
                       <a:avLst/>
                     </a:prstGeom>
-                    <a:noFill/>
-                    <a:ln>
-                      <a:noFill/>
-                    </a:ln>
                   </pic:spPr>
                 </pic:pic>
               </a:graphicData>
@@ -943,12 +931,18 @@
           <w:b/>
         </w:rPr>
       </w:pPr>
-      <w:ins w:id="3" w:author="Severin Leonard" w:date="2016-12-19T15:00:00Z">
+      <w:ins w:id="4" w:author="Severin Leonard" w:date="2016-12-19T15:00:00Z">
         <w:r>
           <w:rPr>
             <w:b/>
             <w:noProof/>
             <w:lang w:eastAsia="zh-CN"/>
+            <w:rPrChange w:id="5" w:author="Unknown">
+              <w:rPr>
+                <w:noProof/>
+                <w:lang w:eastAsia="zh-CN"/>
+              </w:rPr>
+            </w:rPrChange>
           </w:rPr>
           <w:lastRenderedPageBreak/>
           <w:drawing>
@@ -1165,10 +1159,10 @@
         </w:rPr>
         <w:lastRenderedPageBreak/>
         <w:drawing>
-          <wp:inline distT="0" distB="0" distL="0" distR="0" wp14:anchorId="2E5072A8" wp14:editId="13D12B6B">
-            <wp:extent cx="5932805" cy="4199890"/>
-            <wp:effectExtent l="0" t="0" r="10795" b="0"/>
-            <wp:docPr id="2" name="Picture 2" descr="../../v2-p2/labs/images/azure-hello-html-1.png"/>
+          <wp:inline distT="0" distB="0" distL="0" distR="0" wp14:anchorId="01D7B839" wp14:editId="542178E3">
+            <wp:extent cx="5943600" cy="5226050"/>
+            <wp:effectExtent l="0" t="0" r="0" b="6350"/>
+            <wp:docPr id="19" name="Picture 19"/>
             <wp:cNvGraphicFramePr>
               <a:graphicFrameLocks xmlns:a="http://schemas.openxmlformats.org/drawingml/2006/main" noChangeAspect="1"/>
             </wp:cNvGraphicFramePr>
@@ -1176,10 +1170,8 @@
               <a:graphicData uri="http://schemas.openxmlformats.org/drawingml/2006/picture">
                 <pic:pic xmlns:pic="http://schemas.openxmlformats.org/drawingml/2006/picture">
                   <pic:nvPicPr>
-                    <pic:cNvPr id="0" name="Picture 1" descr="../../v2-p2/labs/images/azure-hello-html-1.png"/>
-                    <pic:cNvPicPr>
-                      <a:picLocks noChangeAspect="1" noChangeArrowheads="1"/>
-                    </pic:cNvPicPr>
+                    <pic:cNvPr id="19" name="azure-4.png"/>
+                    <pic:cNvPicPr/>
                   </pic:nvPicPr>
                   <pic:blipFill>
                     <a:blip r:embed="rId14">
@@ -1189,23 +1181,18 @@
                         </a:ext>
                       </a:extLst>
                     </a:blip>
-                    <a:srcRect/>
                     <a:stretch>
                       <a:fillRect/>
                     </a:stretch>
                   </pic:blipFill>
-                  <pic:spPr bwMode="auto">
+                  <pic:spPr>
                     <a:xfrm>
                       <a:off x="0" y="0"/>
-                      <a:ext cx="5932805" cy="4199890"/>
+                      <a:ext cx="5943600" cy="5226050"/>
                     </a:xfrm>
                     <a:prstGeom prst="rect">
                       <a:avLst/>
                     </a:prstGeom>
-                    <a:noFill/>
-                    <a:ln>
-                      <a:noFill/>
-                    </a:ln>
                   </pic:spPr>
                 </pic:pic>
               </a:graphicData>
@@ -1479,19 +1466,19 @@
         </w:rPr>
         <w:t xml:space="preserve">leave as the default of Not </w:t>
       </w:r>
-      <w:commentRangeStart w:id="4"/>
+      <w:commentRangeStart w:id="6"/>
       <w:r>
         <w:rPr>
           <w:rFonts w:cs="Segoe UI"/>
         </w:rPr>
         <w:t>Configured</w:t>
       </w:r>
-      <w:commentRangeEnd w:id="4"/>
+      <w:commentRangeEnd w:id="6"/>
       <w:r>
         <w:rPr>
           <w:rStyle w:val="CommentReference"/>
         </w:rPr>
-        <w:commentReference w:id="4"/>
+        <w:commentReference w:id="6"/>
       </w:r>
     </w:p>
     <w:p>
@@ -1504,16 +1491,17 @@
       </w:pPr>
       <w:r>
         <w:rPr>
+          <w:rFonts w:cs="Segoe UI"/>
           <w:b/>
           <w:noProof/>
           <w:lang w:eastAsia="zh-CN"/>
         </w:rPr>
         <w:lastRenderedPageBreak/>
         <w:drawing>
-          <wp:inline distT="0" distB="0" distL="0" distR="0" wp14:anchorId="2B7BA202" wp14:editId="39365A7C">
-            <wp:extent cx="5932805" cy="4625340"/>
-            <wp:effectExtent l="0" t="0" r="10795" b="0"/>
-            <wp:docPr id="14" name="Picture 14" descr="../../v2-p2/labs/images/azure-5_1.png"/>
+          <wp:inline distT="0" distB="0" distL="0" distR="0" wp14:anchorId="18735C58" wp14:editId="57A5A1BF">
+            <wp:extent cx="5943600" cy="4628515"/>
+            <wp:effectExtent l="0" t="0" r="0" b="0"/>
+            <wp:docPr id="20" name="Picture 20"/>
             <wp:cNvGraphicFramePr>
               <a:graphicFrameLocks xmlns:a="http://schemas.openxmlformats.org/drawingml/2006/main" noChangeAspect="1"/>
             </wp:cNvGraphicFramePr>
@@ -1521,10 +1509,8 @@
               <a:graphicData uri="http://schemas.openxmlformats.org/drawingml/2006/picture">
                 <pic:pic xmlns:pic="http://schemas.openxmlformats.org/drawingml/2006/picture">
                   <pic:nvPicPr>
-                    <pic:cNvPr id="0" name="Picture 4" descr="../../v2-p2/labs/images/azure-5_1.png"/>
-                    <pic:cNvPicPr>
-                      <a:picLocks noChangeAspect="1" noChangeArrowheads="1"/>
-                    </pic:cNvPicPr>
+                    <pic:cNvPr id="20" name="azure-5.png"/>
+                    <pic:cNvPicPr/>
                   </pic:nvPicPr>
                   <pic:blipFill>
                     <a:blip r:embed="rId17">
@@ -1534,23 +1520,18 @@
                         </a:ext>
                       </a:extLst>
                     </a:blip>
-                    <a:srcRect/>
                     <a:stretch>
                       <a:fillRect/>
                     </a:stretch>
                   </pic:blipFill>
-                  <pic:spPr bwMode="auto">
+                  <pic:spPr>
                     <a:xfrm>
                       <a:off x="0" y="0"/>
-                      <a:ext cx="5932805" cy="4625340"/>
+                      <a:ext cx="5943600" cy="4628515"/>
                     </a:xfrm>
                     <a:prstGeom prst="rect">
                       <a:avLst/>
                     </a:prstGeom>
-                    <a:noFill/>
-                    <a:ln>
-                      <a:noFill/>
-                    </a:ln>
                   </pic:spPr>
                 </pic:pic>
               </a:graphicData>
@@ -1702,10 +1683,10 @@
         </w:rPr>
         <w:lastRenderedPageBreak/>
         <w:drawing>
-          <wp:inline distT="0" distB="0" distL="0" distR="0" wp14:anchorId="7B1750EA" wp14:editId="6E637B8F">
-            <wp:extent cx="5932805" cy="4199890"/>
-            <wp:effectExtent l="0" t="0" r="10795" b="0"/>
-            <wp:docPr id="3" name="Picture 3" descr="../../v2-p2/labs/images/azure-hello-html-2.png"/>
+          <wp:inline distT="0" distB="0" distL="0" distR="0" wp14:anchorId="496BED8D" wp14:editId="79D4F5CF">
+            <wp:extent cx="5943600" cy="4202430"/>
+            <wp:effectExtent l="0" t="0" r="0" b="0"/>
+            <wp:docPr id="22" name="Picture 22"/>
             <wp:cNvGraphicFramePr>
               <a:graphicFrameLocks xmlns:a="http://schemas.openxmlformats.org/drawingml/2006/main" noChangeAspect="1"/>
             </wp:cNvGraphicFramePr>
@@ -1713,10 +1694,8 @@
               <a:graphicData uri="http://schemas.openxmlformats.org/drawingml/2006/picture">
                 <pic:pic xmlns:pic="http://schemas.openxmlformats.org/drawingml/2006/picture">
                   <pic:nvPicPr>
-                    <pic:cNvPr id="0" name="Picture 2" descr="../../v2-p2/labs/images/azure-hello-html-2.png"/>
-                    <pic:cNvPicPr>
-                      <a:picLocks noChangeAspect="1" noChangeArrowheads="1"/>
-                    </pic:cNvPicPr>
+                    <pic:cNvPr id="22" name="azure-hello-html-2.png"/>
+                    <pic:cNvPicPr/>
                   </pic:nvPicPr>
                   <pic:blipFill>
                     <a:blip r:embed="rId18">
@@ -1726,23 +1705,18 @@
                         </a:ext>
                       </a:extLst>
                     </a:blip>
-                    <a:srcRect/>
                     <a:stretch>
                       <a:fillRect/>
                     </a:stretch>
                   </pic:blipFill>
-                  <pic:spPr bwMode="auto">
+                  <pic:spPr>
                     <a:xfrm>
                       <a:off x="0" y="0"/>
-                      <a:ext cx="5932805" cy="4199890"/>
+                      <a:ext cx="5943600" cy="4202430"/>
                     </a:xfrm>
                     <a:prstGeom prst="rect">
                       <a:avLst/>
                     </a:prstGeom>
-                    <a:noFill/>
-                    <a:ln>
-                      <a:noFill/>
-                    </a:ln>
                   </pic:spPr>
                 </pic:pic>
               </a:graphicData>
@@ -1876,10 +1850,10 @@
         </w:rPr>
         <w:lastRenderedPageBreak/>
         <w:drawing>
-          <wp:inline distT="0" distB="0" distL="0" distR="0" wp14:anchorId="7383B94B" wp14:editId="4C99E203">
-            <wp:extent cx="5932805" cy="4199890"/>
-            <wp:effectExtent l="0" t="0" r="10795" b="0"/>
-            <wp:docPr id="4" name="Picture 4" descr="../../v2-p2/labs/images/azure-hello-html-3.png"/>
+          <wp:inline distT="0" distB="0" distL="0" distR="0" wp14:anchorId="62F2002C" wp14:editId="62073AFD">
+            <wp:extent cx="5943600" cy="4202430"/>
+            <wp:effectExtent l="0" t="0" r="0" b="0"/>
+            <wp:docPr id="23" name="Picture 23"/>
             <wp:cNvGraphicFramePr>
               <a:graphicFrameLocks xmlns:a="http://schemas.openxmlformats.org/drawingml/2006/main" noChangeAspect="1"/>
             </wp:cNvGraphicFramePr>
@@ -1887,10 +1861,8 @@
               <a:graphicData uri="http://schemas.openxmlformats.org/drawingml/2006/picture">
                 <pic:pic xmlns:pic="http://schemas.openxmlformats.org/drawingml/2006/picture">
                   <pic:nvPicPr>
-                    <pic:cNvPr id="0" name="Picture 3" descr="../../v2-p2/labs/images/azure-hello-html-3.png"/>
-                    <pic:cNvPicPr>
-                      <a:picLocks noChangeAspect="1" noChangeArrowheads="1"/>
-                    </pic:cNvPicPr>
+                    <pic:cNvPr id="23" name="azure-hello-html-3.png"/>
+                    <pic:cNvPicPr/>
                   </pic:nvPicPr>
                   <pic:blipFill>
                     <a:blip r:embed="rId19">
@@ -1900,23 +1872,18 @@
                         </a:ext>
                       </a:extLst>
                     </a:blip>
-                    <a:srcRect/>
                     <a:stretch>
                       <a:fillRect/>
                     </a:stretch>
                   </pic:blipFill>
-                  <pic:spPr bwMode="auto">
+                  <pic:spPr>
                     <a:xfrm>
                       <a:off x="0" y="0"/>
-                      <a:ext cx="5932805" cy="4199890"/>
+                      <a:ext cx="5943600" cy="4202430"/>
                     </a:xfrm>
                     <a:prstGeom prst="rect">
                       <a:avLst/>
                     </a:prstGeom>
-                    <a:noFill/>
-                    <a:ln>
-                      <a:noFill/>
-                    </a:ln>
                   </pic:spPr>
                 </pic:pic>
               </a:graphicData>
@@ -2147,14 +2114,14 @@
     <w:p>
       <w:pPr>
         <w:rPr>
-          <w:ins w:id="5" w:author="Severin Leonard" w:date="2016-12-19T14:43:00Z"/>
+          <w:ins w:id="7" w:author="Severin Leonard" w:date="2016-12-19T14:43:00Z"/>
           <w:rStyle w:val="Hyperlink"/>
         </w:rPr>
       </w:pPr>
       <w:r>
         <w:t xml:space="preserve">Open Azure portal. </w:t>
       </w:r>
-      <w:ins w:id="6" w:author="Severin Leonard" w:date="2016-12-19T14:43:00Z">
+      <w:ins w:id="8" w:author="Severin Leonard" w:date="2016-12-19T14:43:00Z">
         <w:r>
           <w:fldChar w:fldCharType="begin"/>
         </w:r>
@@ -2168,19 +2135,7 @@
           <w:rPr>
             <w:rStyle w:val="Hyperlink"/>
           </w:rPr>
-          <w:t>Sign in to the A</w:t>
-        </w:r>
-        <w:r>
-          <w:rPr>
-            <w:rStyle w:val="Hyperlink"/>
-          </w:rPr>
-          <w:t>z</w:t>
-        </w:r>
-        <w:r>
-          <w:rPr>
-            <w:rStyle w:val="Hyperlink"/>
-          </w:rPr>
-          <w:t>ure portal</w:t>
+          <w:t>Sign in to the Azure portal</w:t>
         </w:r>
         <w:r>
           <w:fldChar w:fldCharType="end"/>
@@ -2189,7 +2144,7 @@
       <w:r>
         <w:t xml:space="preserve">. If you do not have an account you can sign up for a </w:t>
       </w:r>
-      <w:ins w:id="7" w:author="Severin Leonard" w:date="2016-12-19T14:43:00Z">
+      <w:ins w:id="9" w:author="Severin Leonard" w:date="2016-12-19T14:43:00Z">
         <w:r>
           <w:fldChar w:fldCharType="begin"/>
         </w:r>
@@ -2213,7 +2168,7 @@
           <w:b/>
         </w:rPr>
       </w:pPr>
-      <w:ins w:id="8" w:author="Severin Leonard" w:date="2016-12-19T14:43:00Z">
+      <w:ins w:id="10" w:author="Severin Leonard" w:date="2016-12-19T14:43:00Z">
         <w:r>
           <w:fldChar w:fldCharType="end"/>
         </w:r>
@@ -2225,10 +2180,10 @@
           <w:lang w:eastAsia="zh-CN"/>
         </w:rPr>
         <w:drawing>
-          <wp:inline distT="0" distB="0" distL="0" distR="0" wp14:anchorId="1122EE5A" wp14:editId="4BC0364E">
-            <wp:extent cx="5932805" cy="4869815"/>
-            <wp:effectExtent l="0" t="0" r="10795" b="6985"/>
-            <wp:docPr id="15" name="Picture 15" descr="../../v2-p2/labs/images/azure-1_1.png"/>
+          <wp:inline distT="0" distB="0" distL="0" distR="0" wp14:anchorId="155677C1" wp14:editId="6173AD36">
+            <wp:extent cx="5943600" cy="4880610"/>
+            <wp:effectExtent l="0" t="0" r="0" b="0"/>
+            <wp:docPr id="24" name="Picture 24"/>
             <wp:cNvGraphicFramePr>
               <a:graphicFrameLocks xmlns:a="http://schemas.openxmlformats.org/drawingml/2006/main" noChangeAspect="1"/>
             </wp:cNvGraphicFramePr>
@@ -2236,10 +2191,8 @@
               <a:graphicData uri="http://schemas.openxmlformats.org/drawingml/2006/picture">
                 <pic:pic xmlns:pic="http://schemas.openxmlformats.org/drawingml/2006/picture">
                   <pic:nvPicPr>
-                    <pic:cNvPr id="0" name="Picture 5" descr="../../v2-p2/labs/images/azure-1_1.png"/>
-                    <pic:cNvPicPr>
-                      <a:picLocks noChangeAspect="1" noChangeArrowheads="1"/>
-                    </pic:cNvPicPr>
+                    <pic:cNvPr id="24" name="azure-1.png"/>
+                    <pic:cNvPicPr/>
                   </pic:nvPicPr>
                   <pic:blipFill>
                     <a:blip r:embed="rId11">
@@ -2249,23 +2202,18 @@
                         </a:ext>
                       </a:extLst>
                     </a:blip>
-                    <a:srcRect/>
                     <a:stretch>
                       <a:fillRect/>
                     </a:stretch>
                   </pic:blipFill>
-                  <pic:spPr bwMode="auto">
+                  <pic:spPr>
                     <a:xfrm>
                       <a:off x="0" y="0"/>
-                      <a:ext cx="5932805" cy="4869815"/>
+                      <a:ext cx="5943600" cy="4880610"/>
                     </a:xfrm>
                     <a:prstGeom prst="rect">
                       <a:avLst/>
                     </a:prstGeom>
-                    <a:noFill/>
-                    <a:ln>
-                      <a:noFill/>
-                    </a:ln>
                   </pic:spPr>
                 </pic:pic>
               </a:graphicData>
@@ -2346,10 +2294,10 @@
         </w:rPr>
         <w:lastRenderedPageBreak/>
         <w:drawing>
-          <wp:inline distT="0" distB="0" distL="0" distR="0" wp14:anchorId="2524C73A" wp14:editId="6FF9D3A0">
-            <wp:extent cx="5901055" cy="3348990"/>
-            <wp:effectExtent l="0" t="0" r="0" b="3810"/>
-            <wp:docPr id="16" name="Picture 16" descr="../../v2-p2/labs/images/azure-2_1.png"/>
+          <wp:inline distT="0" distB="0" distL="0" distR="0" wp14:anchorId="644B3E06" wp14:editId="1AB57C07">
+            <wp:extent cx="5943600" cy="3375025"/>
+            <wp:effectExtent l="0" t="0" r="0" b="3175"/>
+            <wp:docPr id="25" name="Picture 25"/>
             <wp:cNvGraphicFramePr>
               <a:graphicFrameLocks xmlns:a="http://schemas.openxmlformats.org/drawingml/2006/main" noChangeAspect="1"/>
             </wp:cNvGraphicFramePr>
@@ -2357,10 +2305,8 @@
               <a:graphicData uri="http://schemas.openxmlformats.org/drawingml/2006/picture">
                 <pic:pic xmlns:pic="http://schemas.openxmlformats.org/drawingml/2006/picture">
                   <pic:nvPicPr>
-                    <pic:cNvPr id="0" name="Picture 6" descr="../../v2-p2/labs/images/azure-2_1.png"/>
-                    <pic:cNvPicPr>
-                      <a:picLocks noChangeAspect="1" noChangeArrowheads="1"/>
-                    </pic:cNvPicPr>
+                    <pic:cNvPr id="25" name="azure-2.png"/>
+                    <pic:cNvPicPr/>
                   </pic:nvPicPr>
                   <pic:blipFill>
                     <a:blip r:embed="rId12">
@@ -2370,23 +2316,18 @@
                         </a:ext>
                       </a:extLst>
                     </a:blip>
-                    <a:srcRect/>
                     <a:stretch>
                       <a:fillRect/>
                     </a:stretch>
                   </pic:blipFill>
-                  <pic:spPr bwMode="auto">
+                  <pic:spPr>
                     <a:xfrm>
                       <a:off x="0" y="0"/>
-                      <a:ext cx="5901055" cy="3348990"/>
+                      <a:ext cx="5943600" cy="3375025"/>
                     </a:xfrm>
                     <a:prstGeom prst="rect">
                       <a:avLst/>
                     </a:prstGeom>
-                    <a:noFill/>
-                    <a:ln>
-                      <a:noFill/>
-                    </a:ln>
                   </pic:spPr>
                 </pic:pic>
               </a:graphicData>
@@ -2442,12 +2383,12 @@
       </w:r>
     </w:p>
     <w:p>
-      <w:ins w:id="9" w:author="Susan Ibach" w:date="2016-12-19T10:47:00Z">
+      <w:ins w:id="11" w:author="Susan Ibach" w:date="2016-12-19T10:47:00Z">
         <w:r>
           <w:t>In the Azure Portal, navigate to your app. Select</w:t>
         </w:r>
       </w:ins>
-      <w:ins w:id="10" w:author="Susan Ibach" w:date="2016-12-19T10:48:00Z">
+      <w:ins w:id="12" w:author="Susan Ibach" w:date="2016-12-19T10:48:00Z">
         <w:r>
           <w:t xml:space="preserve"> </w:t>
         </w:r>
@@ -2486,10 +2427,10 @@
         </w:rPr>
         <w:lastRenderedPageBreak/>
         <w:drawing>
-          <wp:inline distT="0" distB="0" distL="0" distR="0" wp14:anchorId="441BE760" wp14:editId="073C19F6">
-            <wp:extent cx="5932805" cy="4199890"/>
-            <wp:effectExtent l="0" t="0" r="10795" b="0"/>
-            <wp:docPr id="6" name="Picture 6" descr="../../v2-p2/labs/images/azure-timer-1.png"/>
+          <wp:inline distT="0" distB="0" distL="0" distR="0" wp14:anchorId="36DB92E8" wp14:editId="66513EA8">
+            <wp:extent cx="5943600" cy="4202430"/>
+            <wp:effectExtent l="0" t="0" r="0" b="0"/>
+            <wp:docPr id="26" name="Picture 26"/>
             <wp:cNvGraphicFramePr>
               <a:graphicFrameLocks xmlns:a="http://schemas.openxmlformats.org/drawingml/2006/main" noChangeAspect="1"/>
             </wp:cNvGraphicFramePr>
@@ -2497,10 +2438,8 @@
               <a:graphicData uri="http://schemas.openxmlformats.org/drawingml/2006/picture">
                 <pic:pic xmlns:pic="http://schemas.openxmlformats.org/drawingml/2006/picture">
                   <pic:nvPicPr>
-                    <pic:cNvPr id="0" name="Picture 4" descr="../../v2-p2/labs/images/azure-timer-1.png"/>
-                    <pic:cNvPicPr>
-                      <a:picLocks noChangeAspect="1" noChangeArrowheads="1"/>
-                    </pic:cNvPicPr>
+                    <pic:cNvPr id="26" name="azure-timer-1.png"/>
+                    <pic:cNvPicPr/>
                   </pic:nvPicPr>
                   <pic:blipFill>
                     <a:blip r:embed="rId21">
@@ -2510,23 +2449,18 @@
                         </a:ext>
                       </a:extLst>
                     </a:blip>
-                    <a:srcRect/>
                     <a:stretch>
                       <a:fillRect/>
                     </a:stretch>
                   </pic:blipFill>
-                  <pic:spPr bwMode="auto">
+                  <pic:spPr>
                     <a:xfrm>
                       <a:off x="0" y="0"/>
-                      <a:ext cx="5932805" cy="4199890"/>
+                      <a:ext cx="5943600" cy="4202430"/>
                     </a:xfrm>
                     <a:prstGeom prst="rect">
                       <a:avLst/>
                     </a:prstGeom>
-                    <a:noFill/>
-                    <a:ln>
-                      <a:noFill/>
-                    </a:ln>
                   </pic:spPr>
                 </pic:pic>
               </a:graphicData>
@@ -2828,10 +2762,10 @@
         </w:rPr>
         <w:lastRenderedPageBreak/>
         <w:drawing>
-          <wp:inline distT="0" distB="0" distL="0" distR="0" wp14:anchorId="22F800A1" wp14:editId="3080FC82">
-            <wp:extent cx="5932805" cy="4199890"/>
-            <wp:effectExtent l="0" t="0" r="10795" b="0"/>
-            <wp:docPr id="10" name="Picture 10" descr="../../v2-p2/labs/images/azure-timer-4.png"/>
+          <wp:inline distT="0" distB="0" distL="0" distR="0" wp14:anchorId="00FD00F5" wp14:editId="599032E2">
+            <wp:extent cx="5943600" cy="4202430"/>
+            <wp:effectExtent l="0" t="0" r="0" b="0"/>
+            <wp:docPr id="27" name="Picture 27"/>
             <wp:cNvGraphicFramePr>
               <a:graphicFrameLocks xmlns:a="http://schemas.openxmlformats.org/drawingml/2006/main" noChangeAspect="1"/>
             </wp:cNvGraphicFramePr>
@@ -2839,10 +2773,8 @@
               <a:graphicData uri="http://schemas.openxmlformats.org/drawingml/2006/picture">
                 <pic:pic xmlns:pic="http://schemas.openxmlformats.org/drawingml/2006/picture">
                   <pic:nvPicPr>
-                    <pic:cNvPr id="0" name="Picture 8" descr="../../v2-p2/labs/images/azure-timer-4.png"/>
-                    <pic:cNvPicPr>
-                      <a:picLocks noChangeAspect="1" noChangeArrowheads="1"/>
-                    </pic:cNvPicPr>
+                    <pic:cNvPr id="27" name="azure-timer-4.png"/>
+                    <pic:cNvPicPr/>
                   </pic:nvPicPr>
                   <pic:blipFill>
                     <a:blip r:embed="rId24">
@@ -2852,23 +2784,18 @@
                         </a:ext>
                       </a:extLst>
                     </a:blip>
-                    <a:srcRect/>
                     <a:stretch>
                       <a:fillRect/>
                     </a:stretch>
                   </pic:blipFill>
-                  <pic:spPr bwMode="auto">
+                  <pic:spPr>
                     <a:xfrm>
                       <a:off x="0" y="0"/>
-                      <a:ext cx="5932805" cy="4199890"/>
+                      <a:ext cx="5943600" cy="4202430"/>
                     </a:xfrm>
                     <a:prstGeom prst="rect">
                       <a:avLst/>
                     </a:prstGeom>
-                    <a:noFill/>
-                    <a:ln>
-                      <a:noFill/>
-                    </a:ln>
                   </pic:spPr>
                 </pic:pic>
               </a:graphicData>
@@ -2902,10 +2829,10 @@
         </w:rPr>
         <w:lastRenderedPageBreak/>
         <w:drawing>
-          <wp:inline distT="0" distB="0" distL="0" distR="0" wp14:anchorId="0D595F87" wp14:editId="468A5C21">
-            <wp:extent cx="5932805" cy="4199890"/>
-            <wp:effectExtent l="0" t="0" r="10795" b="0"/>
-            <wp:docPr id="11" name="Picture 11" descr="../../v2-p2/labs/images/azure-timer-5.png"/>
+          <wp:inline distT="0" distB="0" distL="0" distR="0" wp14:anchorId="34D5F65C" wp14:editId="3B051F9B">
+            <wp:extent cx="5943600" cy="4202430"/>
+            <wp:effectExtent l="0" t="0" r="0" b="0"/>
+            <wp:docPr id="28" name="Picture 28"/>
             <wp:cNvGraphicFramePr>
               <a:graphicFrameLocks xmlns:a="http://schemas.openxmlformats.org/drawingml/2006/main" noChangeAspect="1"/>
             </wp:cNvGraphicFramePr>
@@ -2913,10 +2840,8 @@
               <a:graphicData uri="http://schemas.openxmlformats.org/drawingml/2006/picture">
                 <pic:pic xmlns:pic="http://schemas.openxmlformats.org/drawingml/2006/picture">
                   <pic:nvPicPr>
-                    <pic:cNvPr id="0" name="Picture 9" descr="../../v2-p2/labs/images/azure-timer-5.png"/>
-                    <pic:cNvPicPr>
-                      <a:picLocks noChangeAspect="1" noChangeArrowheads="1"/>
-                    </pic:cNvPicPr>
+                    <pic:cNvPr id="28" name="azure-timer-5.png"/>
+                    <pic:cNvPicPr/>
                   </pic:nvPicPr>
                   <pic:blipFill>
                     <a:blip r:embed="rId25">
@@ -2926,23 +2851,18 @@
                         </a:ext>
                       </a:extLst>
                     </a:blip>
-                    <a:srcRect/>
                     <a:stretch>
                       <a:fillRect/>
                     </a:stretch>
                   </pic:blipFill>
-                  <pic:spPr bwMode="auto">
+                  <pic:spPr>
                     <a:xfrm>
                       <a:off x="0" y="0"/>
-                      <a:ext cx="5932805" cy="4199890"/>
+                      <a:ext cx="5943600" cy="4202430"/>
                     </a:xfrm>
                     <a:prstGeom prst="rect">
                       <a:avLst/>
                     </a:prstGeom>
-                    <a:noFill/>
-                    <a:ln>
-                      <a:noFill/>
-                    </a:ln>
                   </pic:spPr>
                 </pic:pic>
               </a:graphicData>
@@ -2981,7 +2901,7 @@
       <w:r>
         <w:t>App Service Editor</w:t>
       </w:r>
-      <w:ins w:id="11" w:author="Severin Leonard" w:date="2016-12-19T14:52:00Z">
+      <w:ins w:id="13" w:author="Severin Leonard" w:date="2016-12-19T14:52:00Z">
         <w:r>
           <w:t xml:space="preserve"> as described below</w:t>
         </w:r>
@@ -3356,8 +3276,6 @@
         <w:lastRenderedPageBreak/>
         <w:t>S</w:t>
       </w:r>
-      <w:bookmarkStart w:id="12" w:name="_GoBack"/>
-      <w:bookmarkEnd w:id="12"/>
       <w:r>
         <w:t xml:space="preserve">ave the file and </w:t>
       </w:r>
@@ -3602,7 +3520,7 @@
 
 <file path=word/comments.xml><?xml version="1.0" encoding="utf-8"?>
 <w:comments xmlns:wpc="http://schemas.microsoft.com/office/word/2010/wordprocessingCanvas" xmlns:mo="http://schemas.microsoft.com/office/mac/office/2008/main" xmlns:mc="http://schemas.openxmlformats.org/markup-compatibility/2006" xmlns:mv="urn:schemas-microsoft-com:mac:vml" xmlns:o="urn:schemas-microsoft-com:office:office" xmlns:r="http://schemas.openxmlformats.org/officeDocument/2006/relationships" xmlns:m="http://schemas.openxmlformats.org/officeDocument/2006/math" xmlns:v="urn:schemas-microsoft-com:vml" xmlns:wp14="http://schemas.microsoft.com/office/word/2010/wordprocessingDrawing" xmlns:wp="http://schemas.openxmlformats.org/drawingml/2006/wordprocessingDrawing" xmlns:w10="urn:schemas-microsoft-com:office:word" xmlns:w="http://schemas.openxmlformats.org/wordprocessingml/2006/main" xmlns:w14="http://schemas.microsoft.com/office/word/2010/wordml" xmlns:w15="http://schemas.microsoft.com/office/word/2012/wordml" xmlns:wpg="http://schemas.microsoft.com/office/word/2010/wordprocessingGroup" xmlns:wpi="http://schemas.microsoft.com/office/word/2010/wordprocessingInk" xmlns:wne="http://schemas.microsoft.com/office/word/2006/wordml" xmlns:wps="http://schemas.microsoft.com/office/word/2010/wordprocessingShape" mc:Ignorable="w14 w15 wp14">
-  <w:comment w:id="4" w:author="Susan Ibach" w:date="2016-12-19T10:31:00Z" w:initials="SI">
+  <w:comment w:id="6" w:author="Susan Ibach" w:date="2016-12-19T10:31:00Z" w:initials="SI">
     <w:p>
       <w:pPr>
         <w:pStyle w:val="CommentText"/>
@@ -6690,7 +6608,7 @@
 </file>
 
 <file path=customXml/itemProps1.xml><?xml version="1.0" encoding="utf-8"?>
-<ds:datastoreItem xmlns:ds="http://schemas.openxmlformats.org/officeDocument/2006/customXml" ds:itemID="{73AA207C-08C5-A64C-8A03-274056CAA8EA}">
+<ds:datastoreItem xmlns:ds="http://schemas.openxmlformats.org/officeDocument/2006/customXml" ds:itemID="{E635B156-309F-954D-B70C-0418559F2E7E}">
   <ds:schemaRefs>
     <ds:schemaRef ds:uri="http://schemas.openxmlformats.org/officeDocument/2006/bibliography"/>
   </ds:schemaRefs>

</xml_diff>

<commit_message>
minor lab and lesson updates for Module2
</commit_message>
<xml_diff>
--- a/Complimentary Course Content/Module2/Labs/Module 2 Lesson 3 Lab.docx
+++ b/Complimentary Course Content/Module2/Labs/Module 2 Lesson 3 Lab.docx
@@ -45,8 +45,6 @@
           <w:t>Module 2 Lesson 2</w:t>
         </w:r>
       </w:hyperlink>
-      <w:bookmarkStart w:id="0" w:name="_GoBack"/>
-      <w:bookmarkEnd w:id="0"/>
       <w:r>
         <w:t>, it's time to make the application public. This application will be a huge success. For this reason, we need a scalable solution which start small and cheap but rev up as the traffic increases. Which leads to deploying to the cloud.</w:t>
       </w:r>
@@ -262,8 +260,8 @@
       <w:r>
         <w:t xml:space="preserve">Exercise 1: </w:t>
       </w:r>
-      <w:bookmarkStart w:id="1" w:name="OLE_LINK1"/>
-      <w:bookmarkStart w:id="2" w:name="OLE_LINK2"/>
+      <w:bookmarkStart w:id="0" w:name="OLE_LINK1"/>
+      <w:bookmarkStart w:id="1" w:name="OLE_LINK2"/>
       <w:r>
         <w:t>Deploying a Hello World HTML page to Microsoft Azure App S</w:t>
       </w:r>
@@ -274,8 +272,8 @@
         <w:t>eb Portal</w:t>
       </w:r>
     </w:p>
+    <w:bookmarkEnd w:id="0"/>
     <w:bookmarkEnd w:id="1"/>
-    <w:bookmarkEnd w:id="2"/>
     <w:p>
       <w:pPr>
         <w:pStyle w:val="ListParagraph"/>
@@ -542,7 +540,7 @@
       <w:r>
         <w:t xml:space="preserve">Open </w:t>
       </w:r>
-      <w:ins w:id="3" w:author="Severin Leonard" w:date="2016-12-19T14:42:00Z">
+      <w:ins w:id="2" w:author="Severin Leonard" w:date="2016-12-19T14:42:00Z">
         <w:r>
           <w:fldChar w:fldCharType="begin"/>
         </w:r>
@@ -931,18 +929,12 @@
           <w:b/>
         </w:rPr>
       </w:pPr>
-      <w:ins w:id="4" w:author="Severin Leonard" w:date="2016-12-19T15:00:00Z">
+      <w:ins w:id="3" w:author="Severin Leonard" w:date="2016-12-19T15:00:00Z">
         <w:r>
           <w:rPr>
             <w:b/>
             <w:noProof/>
             <w:lang w:eastAsia="zh-CN"/>
-            <w:rPrChange w:id="5" w:author="Unknown">
-              <w:rPr>
-                <w:noProof/>
-                <w:lang w:eastAsia="zh-CN"/>
-              </w:rPr>
-            </w:rPrChange>
           </w:rPr>
           <w:lastRenderedPageBreak/>
           <w:drawing>
@@ -1464,21 +1456,7 @@
         <w:rPr>
           <w:rFonts w:cs="Segoe UI"/>
         </w:rPr>
-        <w:t xml:space="preserve">leave as the default of Not </w:t>
-      </w:r>
-      <w:commentRangeStart w:id="6"/>
-      <w:r>
-        <w:rPr>
-          <w:rFonts w:cs="Segoe UI"/>
-        </w:rPr>
-        <w:t>Configured</w:t>
-      </w:r>
-      <w:commentRangeEnd w:id="6"/>
-      <w:r>
-        <w:rPr>
-          <w:rStyle w:val="CommentReference"/>
-        </w:rPr>
-        <w:commentReference w:id="6"/>
+        <w:t>leave as the default of Not Configured</w:t>
       </w:r>
     </w:p>
     <w:p>
@@ -1513,7 +1491,7 @@
                     <pic:cNvPicPr/>
                   </pic:nvPicPr>
                   <pic:blipFill>
-                    <a:blip r:embed="rId17">
+                    <a:blip r:embed="rId15">
                       <a:extLst>
                         <a:ext uri="{28A0092B-C50C-407E-A947-70E740481C1C}">
                           <a14:useLocalDpi xmlns:a14="http://schemas.microsoft.com/office/drawing/2010/main" val="0"/>
@@ -1698,7 +1676,7 @@
                     <pic:cNvPicPr/>
                   </pic:nvPicPr>
                   <pic:blipFill>
-                    <a:blip r:embed="rId18">
+                    <a:blip r:embed="rId16">
                       <a:extLst>
                         <a:ext uri="{28A0092B-C50C-407E-A947-70E740481C1C}">
                           <a14:useLocalDpi xmlns:a14="http://schemas.microsoft.com/office/drawing/2010/main" val="0"/>
@@ -1865,7 +1843,7 @@
                     <pic:cNvPicPr/>
                   </pic:nvPicPr>
                   <pic:blipFill>
-                    <a:blip r:embed="rId19">
+                    <a:blip r:embed="rId17">
                       <a:extLst>
                         <a:ext uri="{28A0092B-C50C-407E-A947-70E740481C1C}">
                           <a14:useLocalDpi xmlns:a14="http://schemas.microsoft.com/office/drawing/2010/main" val="0"/>
@@ -1992,7 +1970,7 @@
       <w:r>
         <w:t xml:space="preserve">Node.js Timer app and run it in the cloud. You will use the OneDrive and App Service Editor to deploy the Timer Node.js app developed in </w:t>
       </w:r>
-      <w:hyperlink r:id="rId20" w:history="1">
+      <w:hyperlink r:id="rId18" w:history="1">
         <w:r>
           <w:rPr>
             <w:rStyle w:val="Hyperlink"/>
@@ -2114,14 +2092,14 @@
     <w:p>
       <w:pPr>
         <w:rPr>
-          <w:ins w:id="7" w:author="Severin Leonard" w:date="2016-12-19T14:43:00Z"/>
+          <w:ins w:id="4" w:author="Severin Leonard" w:date="2016-12-19T14:43:00Z"/>
           <w:rStyle w:val="Hyperlink"/>
         </w:rPr>
       </w:pPr>
       <w:r>
         <w:t xml:space="preserve">Open Azure portal. </w:t>
       </w:r>
-      <w:ins w:id="8" w:author="Severin Leonard" w:date="2016-12-19T14:43:00Z">
+      <w:ins w:id="5" w:author="Severin Leonard" w:date="2016-12-19T14:43:00Z">
         <w:r>
           <w:fldChar w:fldCharType="begin"/>
         </w:r>
@@ -2144,7 +2122,7 @@
       <w:r>
         <w:t xml:space="preserve">. If you do not have an account you can sign up for a </w:t>
       </w:r>
-      <w:ins w:id="9" w:author="Severin Leonard" w:date="2016-12-19T14:43:00Z">
+      <w:ins w:id="6" w:author="Severin Leonard" w:date="2016-12-19T14:43:00Z">
         <w:r>
           <w:fldChar w:fldCharType="begin"/>
         </w:r>
@@ -2168,7 +2146,7 @@
           <w:b/>
         </w:rPr>
       </w:pPr>
-      <w:ins w:id="10" w:author="Severin Leonard" w:date="2016-12-19T14:43:00Z">
+      <w:ins w:id="7" w:author="Severin Leonard" w:date="2016-12-19T14:43:00Z">
         <w:r>
           <w:fldChar w:fldCharType="end"/>
         </w:r>
@@ -2383,12 +2361,12 @@
       </w:r>
     </w:p>
     <w:p>
-      <w:ins w:id="11" w:author="Susan Ibach" w:date="2016-12-19T10:47:00Z">
+      <w:ins w:id="8" w:author="Susan Ibach" w:date="2016-12-19T10:47:00Z">
         <w:r>
           <w:t>In the Azure Portal, navigate to your app. Select</w:t>
         </w:r>
       </w:ins>
-      <w:ins w:id="12" w:author="Susan Ibach" w:date="2016-12-19T10:48:00Z">
+      <w:ins w:id="9" w:author="Susan Ibach" w:date="2016-12-19T10:48:00Z">
         <w:r>
           <w:t xml:space="preserve"> </w:t>
         </w:r>
@@ -2442,7 +2420,7 @@
                     <pic:cNvPicPr/>
                   </pic:nvPicPr>
                   <pic:blipFill>
-                    <a:blip r:embed="rId21">
+                    <a:blip r:embed="rId19">
                       <a:extLst>
                         <a:ext uri="{28A0092B-C50C-407E-A947-70E740481C1C}">
                           <a14:useLocalDpi xmlns:a14="http://schemas.microsoft.com/office/drawing/2010/main" val="0"/>
@@ -2528,7 +2506,7 @@
                     </pic:cNvPicPr>
                   </pic:nvPicPr>
                   <pic:blipFill>
-                    <a:blip r:embed="rId22">
+                    <a:blip r:embed="rId20">
                       <a:extLst>
                         <a:ext uri="{28A0092B-C50C-407E-A947-70E740481C1C}">
                           <a14:useLocalDpi xmlns:a14="http://schemas.microsoft.com/office/drawing/2010/main" val="0"/>
@@ -2640,7 +2618,7 @@
                     </pic:cNvPicPr>
                   </pic:nvPicPr>
                   <pic:blipFill>
-                    <a:blip r:embed="rId23">
+                    <a:blip r:embed="rId21">
                       <a:extLst>
                         <a:ext uri="{28A0092B-C50C-407E-A947-70E740481C1C}">
                           <a14:useLocalDpi xmlns:a14="http://schemas.microsoft.com/office/drawing/2010/main" val="0"/>
@@ -2777,7 +2755,7 @@
                     <pic:cNvPicPr/>
                   </pic:nvPicPr>
                   <pic:blipFill>
-                    <a:blip r:embed="rId24">
+                    <a:blip r:embed="rId22">
                       <a:extLst>
                         <a:ext uri="{28A0092B-C50C-407E-A947-70E740481C1C}">
                           <a14:useLocalDpi xmlns:a14="http://schemas.microsoft.com/office/drawing/2010/main" val="0"/>
@@ -2844,7 +2822,7 @@
                     <pic:cNvPicPr/>
                   </pic:nvPicPr>
                   <pic:blipFill>
-                    <a:blip r:embed="rId25">
+                    <a:blip r:embed="rId23">
                       <a:extLst>
                         <a:ext uri="{28A0092B-C50C-407E-A947-70E740481C1C}">
                           <a14:useLocalDpi xmlns:a14="http://schemas.microsoft.com/office/drawing/2010/main" val="0"/>
@@ -2901,7 +2879,7 @@
       <w:r>
         <w:t>App Service Editor</w:t>
       </w:r>
-      <w:ins w:id="13" w:author="Severin Leonard" w:date="2016-12-19T14:52:00Z">
+      <w:ins w:id="10" w:author="Severin Leonard" w:date="2016-12-19T14:52:00Z">
         <w:r>
           <w:t xml:space="preserve"> as described below</w:t>
         </w:r>
@@ -3049,7 +3027,7 @@
                     </pic:cNvPicPr>
                   </pic:nvPicPr>
                   <pic:blipFill>
-                    <a:blip r:embed="rId26">
+                    <a:blip r:embed="rId24">
                       <a:extLst>
                         <a:ext uri="{28A0092B-C50C-407E-A947-70E740481C1C}">
                           <a14:useLocalDpi xmlns:a14="http://schemas.microsoft.com/office/drawing/2010/main" val="0"/>
@@ -3350,7 +3328,7 @@
                     </pic:cNvPicPr>
                   </pic:nvPicPr>
                   <pic:blipFill>
-                    <a:blip r:embed="rId27">
+                    <a:blip r:embed="rId25">
                       <a:extLst>
                         <a:ext uri="{28A0092B-C50C-407E-A947-70E740481C1C}">
                           <a14:useLocalDpi xmlns:a14="http://schemas.microsoft.com/office/drawing/2010/main" val="0"/>
@@ -3507,7 +3485,9 @@
       <w:pPr>
         <w:pStyle w:val="ListParagraph"/>
       </w:pPr>
-    </w:p>
+      <w:bookmarkStart w:id="11" w:name="_GoBack"/>
+    </w:p>
+    <w:bookmarkEnd w:id="11"/>
     <w:sectPr>
       <w:pgSz w:w="12240" w:h="15840"/>
       <w:pgMar w:top="1440" w:right="1440" w:bottom="1440" w:left="1440" w:header="720" w:footer="720" w:gutter="0"/>
@@ -3516,41 +3496,6 @@
     </w:sectPr>
   </w:body>
 </w:document>
-</file>
-
-<file path=word/comments.xml><?xml version="1.0" encoding="utf-8"?>
-<w:comments xmlns:wpc="http://schemas.microsoft.com/office/word/2010/wordprocessingCanvas" xmlns:mo="http://schemas.microsoft.com/office/mac/office/2008/main" xmlns:mc="http://schemas.openxmlformats.org/markup-compatibility/2006" xmlns:mv="urn:schemas-microsoft-com:mac:vml" xmlns:o="urn:schemas-microsoft-com:office:office" xmlns:r="http://schemas.openxmlformats.org/officeDocument/2006/relationships" xmlns:m="http://schemas.openxmlformats.org/officeDocument/2006/math" xmlns:v="urn:schemas-microsoft-com:vml" xmlns:wp14="http://schemas.microsoft.com/office/word/2010/wordprocessingDrawing" xmlns:wp="http://schemas.openxmlformats.org/drawingml/2006/wordprocessingDrawing" xmlns:w10="urn:schemas-microsoft-com:office:word" xmlns:w="http://schemas.openxmlformats.org/wordprocessingml/2006/main" xmlns:w14="http://schemas.microsoft.com/office/word/2010/wordml" xmlns:w15="http://schemas.microsoft.com/office/word/2012/wordml" xmlns:wpg="http://schemas.microsoft.com/office/word/2010/wordprocessingGroup" xmlns:wpi="http://schemas.microsoft.com/office/word/2010/wordprocessingInk" xmlns:wne="http://schemas.microsoft.com/office/word/2006/wordml" xmlns:wps="http://schemas.microsoft.com/office/word/2010/wordprocessingShape" mc:Ignorable="w14 w15 wp14">
-  <w:comment w:id="6" w:author="Susan Ibach" w:date="2016-12-19T10:31:00Z" w:initials="SI">
-    <w:p>
-      <w:pPr>
-        <w:pStyle w:val="CommentText"/>
-      </w:pPr>
-      <w:r>
-        <w:rPr>
-          <w:rStyle w:val="CommentReference"/>
-        </w:rPr>
-        <w:annotationRef/>
-      </w:r>
-      <w:r>
-        <w:t xml:space="preserve">Does </w:t>
-      </w:r>
-      <w:proofErr w:type="spellStart"/>
-      <w:r>
-        <w:t>Azat</w:t>
-      </w:r>
-      <w:proofErr w:type="spellEnd"/>
-      <w:r>
-        <w:t xml:space="preserve"> perhaps want to change the screenshot below so it does not show his outlook account, use blur or a black rectangle to cover up his username?</w:t>
-      </w:r>
-    </w:p>
-  </w:comment>
-</w:comments>
-</file>
-
-<file path=word/commentsExtended.xml><?xml version="1.0" encoding="utf-8"?>
-<w15:commentsEx xmlns:wpc="http://schemas.microsoft.com/office/word/2010/wordprocessingCanvas" xmlns:mo="http://schemas.microsoft.com/office/mac/office/2008/main" xmlns:mc="http://schemas.openxmlformats.org/markup-compatibility/2006" xmlns:mv="urn:schemas-microsoft-com:mac:vml" xmlns:o="urn:schemas-microsoft-com:office:office" xmlns:r="http://schemas.openxmlformats.org/officeDocument/2006/relationships" xmlns:m="http://schemas.openxmlformats.org/officeDocument/2006/math" xmlns:v="urn:schemas-microsoft-com:vml" xmlns:wp14="http://schemas.microsoft.com/office/word/2010/wordprocessingDrawing" xmlns:wp="http://schemas.openxmlformats.org/drawingml/2006/wordprocessingDrawing" xmlns:w10="urn:schemas-microsoft-com:office:word" xmlns:w="http://schemas.openxmlformats.org/wordprocessingml/2006/main" xmlns:w14="http://schemas.microsoft.com/office/word/2010/wordml" xmlns:w15="http://schemas.microsoft.com/office/word/2012/wordml" xmlns:wpg="http://schemas.microsoft.com/office/word/2010/wordprocessingGroup" xmlns:wpi="http://schemas.microsoft.com/office/word/2010/wordprocessingInk" xmlns:wne="http://schemas.microsoft.com/office/word/2006/wordml" xmlns:wps="http://schemas.microsoft.com/office/word/2010/wordprocessingShape" mc:Ignorable="w14 w15 wp14">
-  <w15:commentEx w15:paraId="42FC7833" w15:done="0"/>
-</w15:commentsEx>
 </file>
 
 <file path=word/numbering.xml><?xml version="1.0" encoding="utf-8"?>
@@ -6608,7 +6553,7 @@
 </file>
 
 <file path=customXml/itemProps1.xml><?xml version="1.0" encoding="utf-8"?>
-<ds:datastoreItem xmlns:ds="http://schemas.openxmlformats.org/officeDocument/2006/customXml" ds:itemID="{E635B156-309F-954D-B70C-0418559F2E7E}">
+<ds:datastoreItem xmlns:ds="http://schemas.openxmlformats.org/officeDocument/2006/customXml" ds:itemID="{30ADF32F-CC37-D14D-B19D-29F0138CAF30}">
   <ds:schemaRefs>
     <ds:schemaRef ds:uri="http://schemas.openxmlformats.org/officeDocument/2006/bibliography"/>
   </ds:schemaRefs>

</xml_diff>

<commit_message>
changed some styles in lab 3
</commit_message>
<xml_diff>
--- a/Complimentary Course Content/Module2/Labs/Module 2 Lesson 3 Lab.docx
+++ b/Complimentary Course Content/Module2/Labs/Module 2 Lesson 3 Lab.docx
@@ -311,18 +311,10 @@
         <w:t>Microsoft Azure portal to create</w:t>
       </w:r>
       <w:r>
-        <w:t xml:space="preserve"> and configure </w:t>
-      </w:r>
-      <w:proofErr w:type="gramStart"/>
-      <w:r>
-        <w:t xml:space="preserve">an </w:t>
-      </w:r>
-      <w:r>
-        <w:t xml:space="preserve"> App</w:t>
-      </w:r>
-      <w:proofErr w:type="gramEnd"/>
-      <w:r>
-        <w:t xml:space="preserve"> Service instance, and deploy the code via Microsoft OneDrive. In addition to, you will learn how to prepare your code for Azure and how to inspect, modify and monitor the app in the cloud using </w:t>
+        <w:t xml:space="preserve"> and configure an </w:t>
+      </w:r>
+      <w:r>
+        <w:t xml:space="preserve"> App Service instance, and deploy the code via Microsoft OneDrive. In addition to, you will learn how to prepare your code for Azure and how to inspect, modify and monitor the app in the cloud using </w:t>
       </w:r>
       <w:r>
         <w:t xml:space="preserve">the </w:t>
@@ -492,6 +484,7 @@
           <w:numId w:val="5"/>
         </w:numPr>
         <w:spacing w:before="220"/>
+        <w:ind w:left="1440" w:hanging="1080"/>
       </w:pPr>
       <w:r>
         <w:rPr>
@@ -560,7 +553,19 @@
           <w:rPr>
             <w:rStyle w:val="Hyperlink"/>
           </w:rPr>
-          <w:t xml:space="preserve"> and sign in with your Azure subscription</w:t>
+          <w:t xml:space="preserve"> and sign in with your Azur</w:t>
+        </w:r>
+        <w:r>
+          <w:rPr>
+            <w:rStyle w:val="Hyperlink"/>
+          </w:rPr>
+          <w:t>e</w:t>
+        </w:r>
+        <w:r>
+          <w:rPr>
+            <w:rStyle w:val="Hyperlink"/>
+          </w:rPr>
+          <w:t xml:space="preserve"> subscription</w:t>
         </w:r>
         <w:r>
           <w:fldChar w:fldCharType="end"/>
@@ -573,18 +578,21 @@
         <w:t xml:space="preserve"> </w:t>
       </w:r>
       <w:r>
-        <w:t xml:space="preserve">You can sign up for a free trial here &lt;insert link to free trial sign </w:t>
-      </w:r>
-      <w:proofErr w:type="gramStart"/>
-      <w:r>
-        <w:t xml:space="preserve">up) </w:t>
-      </w:r>
-      <w:r>
-        <w:t xml:space="preserve"> This</w:t>
-      </w:r>
-      <w:proofErr w:type="gramEnd"/>
-      <w:r>
-        <w:t xml:space="preserve"> is what your dashboard will look like </w:t>
+        <w:t xml:space="preserve">You can sign up for a free trial </w:t>
+      </w:r>
+      <w:hyperlink r:id="rId11" w:history="1">
+        <w:r>
+          <w:rPr>
+            <w:rStyle w:val="Hyperlink"/>
+          </w:rPr>
+          <w:t>here</w:t>
+        </w:r>
+      </w:hyperlink>
+      <w:r>
+        <w:t>.</w:t>
+      </w:r>
+      <w:r>
+        <w:t xml:space="preserve"> This is what your dashboard will look like </w:t>
       </w:r>
       <w:r>
         <w:t>with no</w:t>
@@ -604,7 +612,6 @@
         <w:rPr>
           <w:b/>
           <w:noProof/>
-          <w:lang w:eastAsia="zh-CN"/>
         </w:rPr>
         <w:drawing>
           <wp:inline distT="0" distB="0" distL="0" distR="0" wp14:anchorId="1AF7DACE" wp14:editId="6A8A4AC4">
@@ -622,7 +629,7 @@
                     <pic:cNvPicPr/>
                   </pic:nvPicPr>
                   <pic:blipFill>
-                    <a:blip r:embed="rId11">
+                    <a:blip r:embed="rId12">
                       <a:extLst>
                         <a:ext uri="{28A0092B-C50C-407E-A947-70E740481C1C}">
                           <a14:useLocalDpi xmlns:a14="http://schemas.microsoft.com/office/drawing/2010/main" val="0"/>
@@ -723,18 +730,10 @@
         <w:t xml:space="preserve">Create </w:t>
       </w:r>
       <w:r>
-        <w:t xml:space="preserve">a </w:t>
-      </w:r>
-      <w:proofErr w:type="gramStart"/>
-      <w:r>
-        <w:t xml:space="preserve">new </w:t>
-      </w:r>
-      <w:r>
-        <w:t xml:space="preserve"> service</w:t>
-      </w:r>
-      <w:proofErr w:type="gramEnd"/>
-      <w:r>
-        <w:t xml:space="preserve"> by </w:t>
+        <w:t xml:space="preserve">a new </w:t>
+      </w:r>
+      <w:r>
+        <w:t xml:space="preserve"> service by </w:t>
       </w:r>
       <w:r>
         <w:t xml:space="preserve">selecting </w:t>
@@ -743,7 +742,13 @@
         <w:rPr>
           <w:b/>
         </w:rPr>
-        <w:t>+New</w:t>
+        <w:t>+</w:t>
+      </w:r>
+      <w:r>
+        <w:rPr>
+          <w:b/>
+        </w:rPr>
+        <w:t>Add</w:t>
       </w:r>
       <w:r>
         <w:t xml:space="preserve"> from the menu</w:t>
@@ -778,7 +783,6 @@
         <w:rPr>
           <w:b/>
           <w:noProof/>
-          <w:lang w:eastAsia="zh-CN"/>
         </w:rPr>
         <w:drawing>
           <wp:inline distT="0" distB="0" distL="0" distR="0" wp14:anchorId="1827D096" wp14:editId="5E67ED99">
@@ -796,7 +800,7 @@
                     <pic:cNvPicPr/>
                   </pic:nvPicPr>
                   <pic:blipFill>
-                    <a:blip r:embed="rId12">
+                    <a:blip r:embed="rId13">
                       <a:extLst>
                         <a:ext uri="{28A0092B-C50C-407E-A947-70E740481C1C}">
                           <a14:useLocalDpi xmlns:a14="http://schemas.microsoft.com/office/drawing/2010/main" val="0"/>
@@ -828,13 +832,8 @@
         <w:spacing w:before="220"/>
       </w:pPr>
       <w:r>
-        <w:t xml:space="preserve">When creating a new </w:t>
-      </w:r>
-      <w:proofErr w:type="gramStart"/>
-      <w:r>
-        <w:t>app</w:t>
-      </w:r>
-      <w:proofErr w:type="gramEnd"/>
+        <w:t>When creating a new app</w:t>
+      </w:r>
       <w:r>
         <w:t xml:space="preserve"> you must specify an </w:t>
       </w:r>
@@ -876,34 +875,10 @@
         <w:t>.</w:t>
       </w:r>
       <w:r>
-        <w:t xml:space="preserve"> The name you enter for your app will determine the URL used to access your site. </w:t>
-      </w:r>
-      <w:proofErr w:type="spellStart"/>
-      <w:r>
-        <w:t>e.g</w:t>
-      </w:r>
-      <w:proofErr w:type="spellEnd"/>
-      <w:r>
-        <w:t xml:space="preserve"> an App name of </w:t>
-      </w:r>
-      <w:proofErr w:type="spellStart"/>
-      <w:r>
-        <w:t>amazingsite</w:t>
-      </w:r>
-      <w:proofErr w:type="spellEnd"/>
-      <w:r>
-        <w:t xml:space="preserve"> will be deployed to amazingsite.azurewebsites.net. </w:t>
-      </w:r>
-      <w:r>
-        <w:t xml:space="preserve">A green checkmark indicates a valid app </w:t>
-      </w:r>
-      <w:proofErr w:type="gramStart"/>
-      <w:r>
-        <w:t>name,</w:t>
-      </w:r>
-      <w:proofErr w:type="gramEnd"/>
-      <w:r>
-        <w:t xml:space="preserve"> a red x indicates an invalid app name. </w:t>
+        <w:t xml:space="preserve"> The name you enter for your app will determine the URL used to access your site. e.g an App name of amazingsite will be deployed to amazingsite.azurewebsites.net. </w:t>
+      </w:r>
+      <w:r>
+        <w:t xml:space="preserve">A green checkmark indicates a valid app name, a red x indicates an invalid app name. </w:t>
       </w:r>
     </w:p>
     <w:p>
@@ -934,7 +909,6 @@
           <w:rPr>
             <w:b/>
             <w:noProof/>
-            <w:lang w:eastAsia="zh-CN"/>
           </w:rPr>
           <w:lastRenderedPageBreak/>
           <w:drawing>
@@ -953,7 +927,7 @@
                       <pic:cNvPicPr/>
                     </pic:nvPicPr>
                     <pic:blipFill>
-                      <a:blip r:embed="rId13">
+                      <a:blip r:embed="rId14">
                         <a:extLst>
                           <a:ext uri="{28A0092B-C50C-407E-A947-70E740481C1C}">
                             <a14:useLocalDpi xmlns:a14="http://schemas.microsoft.com/office/drawing/2010/main" val="0"/>
@@ -1107,21 +1081,7 @@
         <w:rPr>
           <w:rFonts w:cs="Segoe UI"/>
         </w:rPr>
-        <w:t xml:space="preserve"> have </w:t>
-      </w:r>
-      <w:proofErr w:type="gramStart"/>
-      <w:r>
-        <w:rPr>
-          <w:rFonts w:cs="Segoe UI"/>
-        </w:rPr>
-        <w:t>OneDrive .</w:t>
-      </w:r>
-      <w:proofErr w:type="gramEnd"/>
-      <w:r>
-        <w:rPr>
-          <w:rFonts w:cs="Segoe UI"/>
-        </w:rPr>
-        <w:t xml:space="preserve"> Access OneDrive at</w:t>
+        <w:t xml:space="preserve"> have OneDrive . Access OneDrive at</w:t>
       </w:r>
       <w:r>
         <w:rPr>
@@ -1147,7 +1107,6 @@
         <w:rPr>
           <w:rFonts w:cs="Segoe UI"/>
           <w:noProof/>
-          <w:lang w:eastAsia="zh-CN"/>
         </w:rPr>
         <w:lastRenderedPageBreak/>
         <w:drawing>
@@ -1166,7 +1125,7 @@
                     <pic:cNvPicPr/>
                   </pic:nvPicPr>
                   <pic:blipFill>
-                    <a:blip r:embed="rId14">
+                    <a:blip r:embed="rId15">
                       <a:extLst>
                         <a:ext uri="{28A0092B-C50C-407E-A947-70E740481C1C}">
                           <a14:useLocalDpi xmlns:a14="http://schemas.microsoft.com/office/drawing/2010/main" val="0"/>
@@ -1340,35 +1299,7 @@
         <w:rPr>
           <w:rFonts w:cs="Segoe UI"/>
         </w:rPr>
-        <w:t xml:space="preserve">(if you are using a </w:t>
-      </w:r>
-      <w:proofErr w:type="spellStart"/>
-      <w:r>
-        <w:rPr>
-          <w:rFonts w:cs="Segoe UI"/>
-        </w:rPr>
-        <w:t>DropBox</w:t>
-      </w:r>
-      <w:proofErr w:type="spellEnd"/>
-      <w:r>
-        <w:rPr>
-          <w:rFonts w:cs="Segoe UI"/>
-        </w:rPr>
-        <w:t xml:space="preserve"> account you would select </w:t>
-      </w:r>
-      <w:proofErr w:type="spellStart"/>
-      <w:r>
-        <w:rPr>
-          <w:rFonts w:cs="Segoe UI"/>
-        </w:rPr>
-        <w:t>DropBox</w:t>
-      </w:r>
-      <w:proofErr w:type="spellEnd"/>
-      <w:r>
-        <w:rPr>
-          <w:rFonts w:cs="Segoe UI"/>
-        </w:rPr>
-        <w:t>)</w:t>
+        <w:t>(if you are using a DropBox account you would select DropBox)</w:t>
       </w:r>
     </w:p>
     <w:p>
@@ -1472,7 +1403,6 @@
           <w:rFonts w:cs="Segoe UI"/>
           <w:b/>
           <w:noProof/>
-          <w:lang w:eastAsia="zh-CN"/>
         </w:rPr>
         <w:lastRenderedPageBreak/>
         <w:drawing>
@@ -1491,7 +1421,7 @@
                     <pic:cNvPicPr/>
                   </pic:nvPicPr>
                   <pic:blipFill>
-                    <a:blip r:embed="rId15">
+                    <a:blip r:embed="rId16">
                       <a:extLst>
                         <a:ext uri="{28A0092B-C50C-407E-A947-70E740481C1C}">
                           <a14:useLocalDpi xmlns:a14="http://schemas.microsoft.com/office/drawing/2010/main" val="0"/>
@@ -1657,7 +1587,6 @@
         <w:rPr>
           <w:rFonts w:cs="Segoe UI"/>
           <w:noProof/>
-          <w:lang w:eastAsia="zh-CN"/>
         </w:rPr>
         <w:lastRenderedPageBreak/>
         <w:drawing>
@@ -1673,173 +1602,6 @@
                 <pic:pic xmlns:pic="http://schemas.openxmlformats.org/drawingml/2006/picture">
                   <pic:nvPicPr>
                     <pic:cNvPr id="22" name="azure-hello-html-2.png"/>
-                    <pic:cNvPicPr/>
-                  </pic:nvPicPr>
-                  <pic:blipFill>
-                    <a:blip r:embed="rId16">
-                      <a:extLst>
-                        <a:ext uri="{28A0092B-C50C-407E-A947-70E740481C1C}">
-                          <a14:useLocalDpi xmlns:a14="http://schemas.microsoft.com/office/drawing/2010/main" val="0"/>
-                        </a:ext>
-                      </a:extLst>
-                    </a:blip>
-                    <a:stretch>
-                      <a:fillRect/>
-                    </a:stretch>
-                  </pic:blipFill>
-                  <pic:spPr>
-                    <a:xfrm>
-                      <a:off x="0" y="0"/>
-                      <a:ext cx="5943600" cy="4202430"/>
-                    </a:xfrm>
-                    <a:prstGeom prst="rect">
-                      <a:avLst/>
-                    </a:prstGeom>
-                  </pic:spPr>
-                </pic:pic>
-              </a:graphicData>
-            </a:graphic>
-          </wp:inline>
-        </w:drawing>
-      </w:r>
-    </w:p>
-    <w:p>
-      <w:pPr>
-        <w:spacing w:before="220"/>
-        <w:rPr>
-          <w:rFonts w:cs="Segoe UI"/>
-        </w:rPr>
-      </w:pPr>
-      <w:r>
-        <w:rPr>
-          <w:rFonts w:cs="Segoe UI"/>
-        </w:rPr>
-        <w:t>Test your website</w:t>
-      </w:r>
-    </w:p>
-    <w:p>
-      <w:pPr>
-        <w:spacing w:before="220"/>
-        <w:rPr>
-          <w:rFonts w:cs="Segoe UI"/>
-        </w:rPr>
-      </w:pPr>
-      <w:r>
-        <w:rPr>
-          <w:rFonts w:cs="Segoe UI"/>
-        </w:rPr>
-        <w:t>Your</w:t>
-      </w:r>
-      <w:r>
-        <w:rPr>
-          <w:rFonts w:cs="Segoe UI"/>
-        </w:rPr>
-        <w:t xml:space="preserve"> page is deployed. You can open it by going to</w:t>
-      </w:r>
-      <w:r>
-        <w:rPr>
-          <w:rFonts w:cs="Segoe UI"/>
-        </w:rPr>
-        <w:t xml:space="preserve"> your browser and navigating to</w:t>
-      </w:r>
-      <w:r>
-        <w:rPr>
-          <w:rFonts w:cs="Segoe UI"/>
-        </w:rPr>
-        <w:t xml:space="preserve"> </w:t>
-      </w:r>
-      <w:proofErr w:type="gramStart"/>
-      <w:r>
-        <w:rPr>
-          <w:rFonts w:cs="Segoe UI"/>
-        </w:rPr>
-        <w:t>http://html-</w:t>
-      </w:r>
-      <w:r>
-        <w:rPr>
-          <w:rFonts w:cs="Segoe UI"/>
-          <w:i/>
-        </w:rPr>
-        <w:t>yourappname</w:t>
-      </w:r>
-      <w:r>
-        <w:rPr>
-          <w:rFonts w:cs="Segoe UI"/>
-        </w:rPr>
-        <w:t xml:space="preserve">.azurewebsites.net/ </w:t>
-      </w:r>
-      <w:r>
-        <w:rPr>
-          <w:rFonts w:cs="Segoe UI"/>
-        </w:rPr>
-        <w:t>.</w:t>
-      </w:r>
-      <w:proofErr w:type="gramEnd"/>
-      <w:r>
-        <w:rPr>
-          <w:rFonts w:cs="Segoe UI"/>
-        </w:rPr>
-        <w:t xml:space="preserve"> You can also navigate to your website by selecting the </w:t>
-      </w:r>
-      <w:r>
-        <w:rPr>
-          <w:rFonts w:cs="Segoe UI"/>
-        </w:rPr>
-        <w:t xml:space="preserve"> </w:t>
-      </w:r>
-      <w:r>
-        <w:rPr>
-          <w:rFonts w:cs="Segoe UI"/>
-          <w:b/>
-        </w:rPr>
-        <w:t>Overview</w:t>
-      </w:r>
-      <w:r>
-        <w:rPr>
-          <w:rFonts w:cs="Segoe UI"/>
-        </w:rPr>
-        <w:t xml:space="preserve"> tab in your app service in portal and </w:t>
-      </w:r>
-      <w:r>
-        <w:rPr>
-          <w:rFonts w:cs="Segoe UI"/>
-        </w:rPr>
-        <w:t xml:space="preserve">selecting the URL on the overview tab. Your deployed website should look similar to the screen shot below. </w:t>
-      </w:r>
-      <w:r>
-        <w:rPr>
-          <w:rFonts w:cs="Segoe UI"/>
-        </w:rPr>
-        <w:t xml:space="preserve"> </w:t>
-      </w:r>
-    </w:p>
-    <w:p>
-      <w:pPr>
-        <w:spacing w:before="220"/>
-        <w:rPr>
-          <w:rFonts w:cs="Segoe UI"/>
-        </w:rPr>
-      </w:pPr>
-      <w:r>
-        <w:rPr>
-          <w:rFonts w:cs="Segoe UI"/>
-          <w:noProof/>
-          <w:lang w:eastAsia="zh-CN"/>
-        </w:rPr>
-        <w:lastRenderedPageBreak/>
-        <w:drawing>
-          <wp:inline distT="0" distB="0" distL="0" distR="0" wp14:anchorId="62F2002C" wp14:editId="62073AFD">
-            <wp:extent cx="5943600" cy="4202430"/>
-            <wp:effectExtent l="0" t="0" r="0" b="0"/>
-            <wp:docPr id="23" name="Picture 23"/>
-            <wp:cNvGraphicFramePr>
-              <a:graphicFrameLocks xmlns:a="http://schemas.openxmlformats.org/drawingml/2006/main" noChangeAspect="1"/>
-            </wp:cNvGraphicFramePr>
-            <a:graphic xmlns:a="http://schemas.openxmlformats.org/drawingml/2006/main">
-              <a:graphicData uri="http://schemas.openxmlformats.org/drawingml/2006/picture">
-                <pic:pic xmlns:pic="http://schemas.openxmlformats.org/drawingml/2006/picture">
-                  <pic:nvPicPr>
-                    <pic:cNvPr id="23" name="azure-hello-html-3.png"/>
                     <pic:cNvPicPr/>
                   </pic:nvPicPr>
                   <pic:blipFill>
@@ -1881,6 +1643,158 @@
         <w:rPr>
           <w:rFonts w:cs="Segoe UI"/>
         </w:rPr>
+        <w:t>Test your website</w:t>
+      </w:r>
+    </w:p>
+    <w:p>
+      <w:pPr>
+        <w:spacing w:before="220"/>
+        <w:rPr>
+          <w:rFonts w:cs="Segoe UI"/>
+        </w:rPr>
+      </w:pPr>
+      <w:r>
+        <w:rPr>
+          <w:rFonts w:cs="Segoe UI"/>
+        </w:rPr>
+        <w:t>Your</w:t>
+      </w:r>
+      <w:r>
+        <w:rPr>
+          <w:rFonts w:cs="Segoe UI"/>
+        </w:rPr>
+        <w:t xml:space="preserve"> page is deployed. You can open it by going to</w:t>
+      </w:r>
+      <w:r>
+        <w:rPr>
+          <w:rFonts w:cs="Segoe UI"/>
+        </w:rPr>
+        <w:t xml:space="preserve"> your browser and navigating to</w:t>
+      </w:r>
+      <w:r>
+        <w:rPr>
+          <w:rFonts w:cs="Segoe UI"/>
+        </w:rPr>
+        <w:t xml:space="preserve"> http://html-</w:t>
+      </w:r>
+      <w:r>
+        <w:rPr>
+          <w:rFonts w:cs="Segoe UI"/>
+          <w:i/>
+        </w:rPr>
+        <w:t>yourappname</w:t>
+      </w:r>
+      <w:r>
+        <w:rPr>
+          <w:rFonts w:cs="Segoe UI"/>
+        </w:rPr>
+        <w:t xml:space="preserve">.azurewebsites.net/ </w:t>
+      </w:r>
+      <w:r>
+        <w:rPr>
+          <w:rFonts w:cs="Segoe UI"/>
+        </w:rPr>
+        <w:t xml:space="preserve">. You can also navigate to your website by selecting the </w:t>
+      </w:r>
+      <w:r>
+        <w:rPr>
+          <w:rFonts w:cs="Segoe UI"/>
+        </w:rPr>
+        <w:t xml:space="preserve"> </w:t>
+      </w:r>
+      <w:r>
+        <w:rPr>
+          <w:rFonts w:cs="Segoe UI"/>
+          <w:b/>
+        </w:rPr>
+        <w:t>Overview</w:t>
+      </w:r>
+      <w:r>
+        <w:rPr>
+          <w:rFonts w:cs="Segoe UI"/>
+        </w:rPr>
+        <w:t xml:space="preserve"> tab in your app service in portal and </w:t>
+      </w:r>
+      <w:r>
+        <w:rPr>
+          <w:rFonts w:cs="Segoe UI"/>
+        </w:rPr>
+        <w:t xml:space="preserve">selecting the URL on the overview tab. Your deployed website should look similar to the screen shot below. </w:t>
+      </w:r>
+      <w:r>
+        <w:rPr>
+          <w:rFonts w:cs="Segoe UI"/>
+        </w:rPr>
+        <w:t xml:space="preserve"> </w:t>
+      </w:r>
+    </w:p>
+    <w:p>
+      <w:pPr>
+        <w:spacing w:before="220"/>
+        <w:rPr>
+          <w:rFonts w:cs="Segoe UI"/>
+        </w:rPr>
+      </w:pPr>
+      <w:r>
+        <w:rPr>
+          <w:rFonts w:cs="Segoe UI"/>
+          <w:noProof/>
+        </w:rPr>
+        <w:lastRenderedPageBreak/>
+        <w:drawing>
+          <wp:inline distT="0" distB="0" distL="0" distR="0" wp14:anchorId="62F2002C" wp14:editId="62073AFD">
+            <wp:extent cx="5943600" cy="4202430"/>
+            <wp:effectExtent l="0" t="0" r="0" b="0"/>
+            <wp:docPr id="23" name="Picture 23"/>
+            <wp:cNvGraphicFramePr>
+              <a:graphicFrameLocks xmlns:a="http://schemas.openxmlformats.org/drawingml/2006/main" noChangeAspect="1"/>
+            </wp:cNvGraphicFramePr>
+            <a:graphic xmlns:a="http://schemas.openxmlformats.org/drawingml/2006/main">
+              <a:graphicData uri="http://schemas.openxmlformats.org/drawingml/2006/picture">
+                <pic:pic xmlns:pic="http://schemas.openxmlformats.org/drawingml/2006/picture">
+                  <pic:nvPicPr>
+                    <pic:cNvPr id="23" name="azure-hello-html-3.png"/>
+                    <pic:cNvPicPr/>
+                  </pic:nvPicPr>
+                  <pic:blipFill>
+                    <a:blip r:embed="rId18">
+                      <a:extLst>
+                        <a:ext uri="{28A0092B-C50C-407E-A947-70E740481C1C}">
+                          <a14:useLocalDpi xmlns:a14="http://schemas.microsoft.com/office/drawing/2010/main" val="0"/>
+                        </a:ext>
+                      </a:extLst>
+                    </a:blip>
+                    <a:stretch>
+                      <a:fillRect/>
+                    </a:stretch>
+                  </pic:blipFill>
+                  <pic:spPr>
+                    <a:xfrm>
+                      <a:off x="0" y="0"/>
+                      <a:ext cx="5943600" cy="4202430"/>
+                    </a:xfrm>
+                    <a:prstGeom prst="rect">
+                      <a:avLst/>
+                    </a:prstGeom>
+                  </pic:spPr>
+                </pic:pic>
+              </a:graphicData>
+            </a:graphic>
+          </wp:inline>
+        </w:drawing>
+      </w:r>
+    </w:p>
+    <w:p>
+      <w:pPr>
+        <w:spacing w:before="220"/>
+        <w:rPr>
+          <w:rFonts w:cs="Segoe UI"/>
+        </w:rPr>
+      </w:pPr>
+      <w:r>
+        <w:rPr>
+          <w:rFonts w:cs="Segoe UI"/>
+        </w:rPr>
         <w:t xml:space="preserve">Whenever you want to update the website, just update the files in OneDrive and those changes become available to Azure. </w:t>
       </w:r>
       <w:r>
@@ -1970,7 +1884,7 @@
       <w:r>
         <w:t xml:space="preserve">Node.js Timer app and run it in the cloud. You will use the OneDrive and App Service Editor to deploy the Timer Node.js app developed in </w:t>
       </w:r>
-      <w:hyperlink r:id="rId18" w:history="1">
+      <w:hyperlink r:id="rId19" w:history="1">
         <w:r>
           <w:rPr>
             <w:rStyle w:val="Hyperlink"/>
@@ -2155,7 +2069,6 @@
         <w:rPr>
           <w:b/>
           <w:noProof/>
-          <w:lang w:eastAsia="zh-CN"/>
         </w:rPr>
         <w:drawing>
           <wp:inline distT="0" distB="0" distL="0" distR="0" wp14:anchorId="155677C1" wp14:editId="6173AD36">
@@ -2173,7 +2086,7 @@
                     <pic:cNvPicPr/>
                   </pic:nvPicPr>
                   <pic:blipFill>
-                    <a:blip r:embed="rId11">
+                    <a:blip r:embed="rId12">
                       <a:extLst>
                         <a:ext uri="{28A0092B-C50C-407E-A947-70E740481C1C}">
                           <a14:useLocalDpi xmlns:a14="http://schemas.microsoft.com/office/drawing/2010/main" val="0"/>
@@ -2213,15 +2126,7 @@
         <w:t xml:space="preserve"> created in Exercise 1 or create a new App Service. </w:t>
       </w:r>
       <w:r>
-        <w:t xml:space="preserve">To create a new App </w:t>
-      </w:r>
-      <w:proofErr w:type="gramStart"/>
-      <w:r>
-        <w:t>Service</w:t>
-      </w:r>
-      <w:proofErr w:type="gramEnd"/>
-      <w:r>
-        <w:t xml:space="preserve"> select</w:t>
+        <w:t>To create a new App Service select</w:t>
       </w:r>
       <w:r>
         <w:t xml:space="preserve"> </w:t>
@@ -2268,7 +2173,6 @@
         <w:rPr>
           <w:b/>
           <w:noProof/>
-          <w:lang w:eastAsia="zh-CN"/>
         </w:rPr>
         <w:lastRenderedPageBreak/>
         <w:drawing>
@@ -2287,7 +2191,7 @@
                     <pic:cNvPicPr/>
                   </pic:nvPicPr>
                   <pic:blipFill>
-                    <a:blip r:embed="rId12">
+                    <a:blip r:embed="rId13">
                       <a:extLst>
                         <a:ext uri="{28A0092B-C50C-407E-A947-70E740481C1C}">
                           <a14:useLocalDpi xmlns:a14="http://schemas.microsoft.com/office/drawing/2010/main" val="0"/>
@@ -2401,7 +2305,6 @@
       <w:r>
         <w:rPr>
           <w:noProof/>
-          <w:lang w:eastAsia="zh-CN"/>
         </w:rPr>
         <w:lastRenderedPageBreak/>
         <w:drawing>
@@ -2420,7 +2323,7 @@
                     <pic:cNvPicPr/>
                   </pic:nvPicPr>
                   <pic:blipFill>
-                    <a:blip r:embed="rId19">
+                    <a:blip r:embed="rId20">
                       <a:extLst>
                         <a:ext uri="{28A0092B-C50C-407E-A947-70E740481C1C}">
                           <a14:useLocalDpi xmlns:a14="http://schemas.microsoft.com/office/drawing/2010/main" val="0"/>
@@ -2460,7 +2363,6 @@
       <w:r>
         <w:t xml:space="preserve"> service </w:t>
       </w:r>
-      <w:proofErr w:type="gramStart"/>
       <w:r>
         <w:t>(</w:t>
       </w:r>
@@ -2476,7 +2378,6 @@
       <w:r>
         <w:t>.scm.azurewebsites.net</w:t>
       </w:r>
-      <w:proofErr w:type="gramEnd"/>
       <w:r>
         <w:t>)</w:t>
       </w:r>
@@ -2485,7 +2386,6 @@
       <w:r>
         <w:rPr>
           <w:noProof/>
-          <w:lang w:eastAsia="zh-CN"/>
         </w:rPr>
         <w:lastRenderedPageBreak/>
         <w:drawing>
@@ -2501,118 +2401,6 @@
                 <pic:pic xmlns:pic="http://schemas.openxmlformats.org/drawingml/2006/picture">
                   <pic:nvPicPr>
                     <pic:cNvPr id="0" name="Picture 5" descr="../../v2-p2/labs/images/azure-timer-2.png"/>
-                    <pic:cNvPicPr>
-                      <a:picLocks noChangeAspect="1" noChangeArrowheads="1"/>
-                    </pic:cNvPicPr>
-                  </pic:nvPicPr>
-                  <pic:blipFill>
-                    <a:blip r:embed="rId20">
-                      <a:extLst>
-                        <a:ext uri="{28A0092B-C50C-407E-A947-70E740481C1C}">
-                          <a14:useLocalDpi xmlns:a14="http://schemas.microsoft.com/office/drawing/2010/main" val="0"/>
-                        </a:ext>
-                      </a:extLst>
-                    </a:blip>
-                    <a:srcRect/>
-                    <a:stretch>
-                      <a:fillRect/>
-                    </a:stretch>
-                  </pic:blipFill>
-                  <pic:spPr bwMode="auto">
-                    <a:xfrm>
-                      <a:off x="0" y="0"/>
-                      <a:ext cx="5932805" cy="4199890"/>
-                    </a:xfrm>
-                    <a:prstGeom prst="rect">
-                      <a:avLst/>
-                    </a:prstGeom>
-                    <a:noFill/>
-                    <a:ln>
-                      <a:noFill/>
-                    </a:ln>
-                  </pic:spPr>
-                </pic:pic>
-              </a:graphicData>
-            </a:graphic>
-          </wp:inline>
-        </w:drawing>
-      </w:r>
-    </w:p>
-    <w:p>
-      <w:r>
-        <w:t xml:space="preserve">Select </w:t>
-      </w:r>
-      <w:r>
-        <w:rPr>
-          <w:rFonts w:ascii="Courier" w:hAnsi="Courier"/>
-          <w:b/>
-        </w:rPr>
-        <w:t>Runtime versions</w:t>
-      </w:r>
-      <w:r>
-        <w:t xml:space="preserve"> or </w:t>
-      </w:r>
-      <w:r>
-        <w:t>you can navigate there</w:t>
-      </w:r>
-      <w:r>
-        <w:t xml:space="preserve"> directly </w:t>
-      </w:r>
-      <w:r>
-        <w:t>https://</w:t>
-      </w:r>
-      <w:r>
-        <w:rPr>
-          <w:i/>
-        </w:rPr>
-        <w:t>yourappname</w:t>
-      </w:r>
-      <w:r>
-        <w:t>.scm.azurewebsites.net/api/diagnostics/runtime. You</w:t>
-      </w:r>
-      <w:r>
-        <w:t xml:space="preserve"> will see a list </w:t>
-      </w:r>
-      <w:proofErr w:type="gramStart"/>
-      <w:r>
-        <w:t xml:space="preserve">of </w:t>
-      </w:r>
-      <w:r>
-        <w:t xml:space="preserve"> available</w:t>
-      </w:r>
-      <w:proofErr w:type="gramEnd"/>
-      <w:r>
-        <w:t xml:space="preserve"> Node and </w:t>
-      </w:r>
-      <w:proofErr w:type="spellStart"/>
-      <w:r>
-        <w:t>npm</w:t>
-      </w:r>
-      <w:proofErr w:type="spellEnd"/>
-      <w:r>
-        <w:t xml:space="preserve"> version pairs in JSON format. </w:t>
-      </w:r>
-    </w:p>
-    <w:p>
-      <w:r>
-        <w:rPr>
-          <w:noProof/>
-          <w:lang w:eastAsia="zh-CN"/>
-        </w:rPr>
-        <w:lastRenderedPageBreak/>
-        <w:drawing>
-          <wp:inline distT="0" distB="0" distL="0" distR="0" wp14:anchorId="316A4002" wp14:editId="3B93A915">
-            <wp:extent cx="5932805" cy="4199890"/>
-            <wp:effectExtent l="0" t="0" r="10795" b="0"/>
-            <wp:docPr id="9" name="Picture 9" descr="../../v2-p2/labs/images/azure-timer-3.png"/>
-            <wp:cNvGraphicFramePr>
-              <a:graphicFrameLocks xmlns:a="http://schemas.openxmlformats.org/drawingml/2006/main" noChangeAspect="1"/>
-            </wp:cNvGraphicFramePr>
-            <a:graphic xmlns:a="http://schemas.openxmlformats.org/drawingml/2006/main">
-              <a:graphicData uri="http://schemas.openxmlformats.org/drawingml/2006/picture">
-                <pic:pic xmlns:pic="http://schemas.openxmlformats.org/drawingml/2006/picture">
-                  <pic:nvPicPr>
-                    <pic:cNvPr id="0" name="Picture 7" descr="../../v2-p2/labs/images/azure-timer-3.png"/>
                     <pic:cNvPicPr>
                       <a:picLocks noChangeAspect="1" noChangeArrowheads="1"/>
                     </pic:cNvPicPr>
@@ -2652,98 +2440,54 @@
     </w:p>
     <w:p>
       <w:r>
-        <w:t xml:space="preserve">Now we know what versions are supported, we can return to the Azure portal. </w:t>
-      </w:r>
-      <w:r>
-        <w:t xml:space="preserve">We are going to use versions 6.9.1 for Node and 3.10.8 for </w:t>
-      </w:r>
-      <w:proofErr w:type="spellStart"/>
-      <w:r>
-        <w:t>npm</w:t>
-      </w:r>
-      <w:proofErr w:type="spellEnd"/>
-      <w:r>
-        <w:t xml:space="preserve">. </w:t>
-      </w:r>
-      <w:r>
-        <w:t>In the Azure portal navigate to your</w:t>
-      </w:r>
-      <w:r>
-        <w:t xml:space="preserve"> app service. </w:t>
-      </w:r>
-      <w:r>
         <w:t xml:space="preserve">Select </w:t>
       </w:r>
       <w:r>
         <w:rPr>
+          <w:rFonts w:ascii="Courier" w:hAnsi="Courier"/>
           <w:b/>
         </w:rPr>
-        <w:t xml:space="preserve">Settings | Application </w:t>
-      </w:r>
-      <w:proofErr w:type="gramStart"/>
-      <w:r>
-        <w:rPr>
-          <w:b/>
-        </w:rPr>
-        <w:t>Settings</w:t>
-      </w:r>
-      <w:r>
-        <w:t xml:space="preserve"> .</w:t>
-      </w:r>
-      <w:proofErr w:type="gramEnd"/>
-      <w:r>
-        <w:t xml:space="preserve"> Scroll down to </w:t>
-      </w:r>
-      <w:r>
-        <w:rPr>
-          <w:rFonts w:ascii="Courier" w:hAnsi="Courier"/>
-        </w:rPr>
-        <w:t>App settings</w:t>
-      </w:r>
-      <w:r>
-        <w:t xml:space="preserve">. These are the environment variable which Azure will set for this service. We can control Node.js and </w:t>
-      </w:r>
-      <w:proofErr w:type="spellStart"/>
-      <w:r>
-        <w:t>npm</w:t>
-      </w:r>
-      <w:proofErr w:type="spellEnd"/>
-      <w:r>
-        <w:t xml:space="preserve"> versions by setting the values for </w:t>
-      </w:r>
-      <w:r>
-        <w:rPr>
-          <w:rFonts w:ascii="Courier" w:hAnsi="Courier"/>
-        </w:rPr>
-        <w:t>WEBSITE_NODE_DEFAULT_VERSION and WEBSITE_NPM_DEFAULT_VERSION</w:t>
-      </w:r>
-      <w:r>
-        <w:t xml:space="preserve"> respectively. </w:t>
-      </w:r>
-      <w:r>
-        <w:t xml:space="preserve">Set WEBSITE_NODE_DEFAULT_VERSION </w:t>
-      </w:r>
-      <w:proofErr w:type="gramStart"/>
-      <w:r>
-        <w:t>to  6.9.1</w:t>
-      </w:r>
-      <w:proofErr w:type="gramEnd"/>
-      <w:r>
-        <w:t xml:space="preserve"> set WEBSITE_NPM_DEFAULT_VERSION to 3.10.8 as shown in the screenshot below.</w:t>
+        <w:t>Runtime versions</w:t>
+      </w:r>
+      <w:r>
+        <w:t xml:space="preserve"> or </w:t>
+      </w:r>
+      <w:r>
+        <w:t>you can navigate there</w:t>
+      </w:r>
+      <w:r>
+        <w:t xml:space="preserve"> directly </w:t>
+      </w:r>
+      <w:r>
+        <w:t>https://</w:t>
+      </w:r>
+      <w:r>
+        <w:rPr>
+          <w:i/>
+        </w:rPr>
+        <w:t>yourappname</w:t>
+      </w:r>
+      <w:r>
+        <w:t>.scm.azurewebsites.net/api/diagnostics/runtime. You</w:t>
+      </w:r>
+      <w:r>
+        <w:t xml:space="preserve"> will see a list of </w:t>
+      </w:r>
+      <w:r>
+        <w:t xml:space="preserve"> available Node and npm version pairs in JSON format. </w:t>
       </w:r>
     </w:p>
     <w:p>
       <w:r>
         <w:rPr>
           <w:noProof/>
-          <w:lang w:eastAsia="zh-CN"/>
         </w:rPr>
         <w:lastRenderedPageBreak/>
         <w:drawing>
-          <wp:inline distT="0" distB="0" distL="0" distR="0" wp14:anchorId="00FD00F5" wp14:editId="599032E2">
-            <wp:extent cx="5943600" cy="4202430"/>
-            <wp:effectExtent l="0" t="0" r="0" b="0"/>
-            <wp:docPr id="27" name="Picture 27"/>
+          <wp:inline distT="0" distB="0" distL="0" distR="0" wp14:anchorId="316A4002" wp14:editId="3B93A915">
+            <wp:extent cx="5932805" cy="4199890"/>
+            <wp:effectExtent l="0" t="0" r="10795" b="0"/>
+            <wp:docPr id="9" name="Picture 9" descr="../../v2-p2/labs/images/azure-timer-3.png"/>
             <wp:cNvGraphicFramePr>
               <a:graphicFrameLocks xmlns:a="http://schemas.openxmlformats.org/drawingml/2006/main" noChangeAspect="1"/>
             </wp:cNvGraphicFramePr>
@@ -2751,283 +2495,13 @@
               <a:graphicData uri="http://schemas.openxmlformats.org/drawingml/2006/picture">
                 <pic:pic xmlns:pic="http://schemas.openxmlformats.org/drawingml/2006/picture">
                   <pic:nvPicPr>
-                    <pic:cNvPr id="27" name="azure-timer-4.png"/>
-                    <pic:cNvPicPr/>
-                  </pic:nvPicPr>
-                  <pic:blipFill>
-                    <a:blip r:embed="rId22">
-                      <a:extLst>
-                        <a:ext uri="{28A0092B-C50C-407E-A947-70E740481C1C}">
-                          <a14:useLocalDpi xmlns:a14="http://schemas.microsoft.com/office/drawing/2010/main" val="0"/>
-                        </a:ext>
-                      </a:extLst>
-                    </a:blip>
-                    <a:stretch>
-                      <a:fillRect/>
-                    </a:stretch>
-                  </pic:blipFill>
-                  <pic:spPr>
-                    <a:xfrm>
-                      <a:off x="0" y="0"/>
-                      <a:ext cx="5943600" cy="4202430"/>
-                    </a:xfrm>
-                    <a:prstGeom prst="rect">
-                      <a:avLst/>
-                    </a:prstGeom>
-                  </pic:spPr>
-                </pic:pic>
-              </a:graphicData>
-            </a:graphic>
-          </wp:inline>
-        </w:drawing>
-      </w:r>
-    </w:p>
-    <w:p>
-      <w:r>
-        <w:t xml:space="preserve">When you update the app settings to specify new versions, you will see a purple bar beside the modified app settings. This indicates the changes are not saved. Select </w:t>
-      </w:r>
-      <w:r>
-        <w:rPr>
-          <w:b/>
-        </w:rPr>
-        <w:t>Save</w:t>
-      </w:r>
-      <w:r>
-        <w:t xml:space="preserve"> in the top menu </w:t>
-      </w:r>
-      <w:r>
-        <w:t>to save your changes.</w:t>
-      </w:r>
-    </w:p>
-    <w:p>
-      <w:r>
-        <w:rPr>
-          <w:noProof/>
-          <w:lang w:eastAsia="zh-CN"/>
-        </w:rPr>
-        <w:lastRenderedPageBreak/>
-        <w:drawing>
-          <wp:inline distT="0" distB="0" distL="0" distR="0" wp14:anchorId="34D5F65C" wp14:editId="3B051F9B">
-            <wp:extent cx="5943600" cy="4202430"/>
-            <wp:effectExtent l="0" t="0" r="0" b="0"/>
-            <wp:docPr id="28" name="Picture 28"/>
-            <wp:cNvGraphicFramePr>
-              <a:graphicFrameLocks xmlns:a="http://schemas.openxmlformats.org/drawingml/2006/main" noChangeAspect="1"/>
-            </wp:cNvGraphicFramePr>
-            <a:graphic xmlns:a="http://schemas.openxmlformats.org/drawingml/2006/main">
-              <a:graphicData uri="http://schemas.openxmlformats.org/drawingml/2006/picture">
-                <pic:pic xmlns:pic="http://schemas.openxmlformats.org/drawingml/2006/picture">
-                  <pic:nvPicPr>
-                    <pic:cNvPr id="28" name="azure-timer-5.png"/>
-                    <pic:cNvPicPr/>
-                  </pic:nvPicPr>
-                  <pic:blipFill>
-                    <a:blip r:embed="rId23">
-                      <a:extLst>
-                        <a:ext uri="{28A0092B-C50C-407E-A947-70E740481C1C}">
-                          <a14:useLocalDpi xmlns:a14="http://schemas.microsoft.com/office/drawing/2010/main" val="0"/>
-                        </a:ext>
-                      </a:extLst>
-                    </a:blip>
-                    <a:stretch>
-                      <a:fillRect/>
-                    </a:stretch>
-                  </pic:blipFill>
-                  <pic:spPr>
-                    <a:xfrm>
-                      <a:off x="0" y="0"/>
-                      <a:ext cx="5943600" cy="4202430"/>
-                    </a:xfrm>
-                    <a:prstGeom prst="rect">
-                      <a:avLst/>
-                    </a:prstGeom>
-                  </pic:spPr>
-                </pic:pic>
-              </a:graphicData>
-            </a:graphic>
-          </wp:inline>
-        </w:drawing>
-      </w:r>
-    </w:p>
-    <w:p>
-      <w:r>
-        <w:t>Upload your node.js app</w:t>
-      </w:r>
-    </w:p>
-    <w:p>
-      <w:r>
-        <w:t>U</w:t>
-      </w:r>
-      <w:r>
-        <w:t xml:space="preserve">pload </w:t>
-      </w:r>
-      <w:r>
-        <w:t xml:space="preserve">your timer app to </w:t>
-      </w:r>
-      <w:r>
-        <w:t xml:space="preserve">OneDrive </w:t>
-      </w:r>
-      <w:r>
-        <w:t xml:space="preserve">and synchronize the changes to Azure using the steps you followed in Exercise 1 for your HTML file </w:t>
-      </w:r>
-      <w:r>
-        <w:t xml:space="preserve">or </w:t>
-      </w:r>
-      <w:r>
-        <w:t xml:space="preserve">use </w:t>
-      </w:r>
-      <w:r>
-        <w:t>App Service Editor</w:t>
-      </w:r>
-      <w:ins w:id="10" w:author="Severin Leonard" w:date="2016-12-19T14:52:00Z">
-        <w:r>
-          <w:t xml:space="preserve"> as described below</w:t>
-        </w:r>
-      </w:ins>
-      <w:r>
-        <w:t>.</w:t>
-      </w:r>
-    </w:p>
-    <w:p>
-      <w:r>
-        <w:t>If you want to try App Service Editor follow the steps below</w:t>
-      </w:r>
-      <w:r>
-        <w:t xml:space="preserve"> </w:t>
-      </w:r>
-    </w:p>
-    <w:p>
-      <w:r>
-        <w:t>App</w:t>
-      </w:r>
-      <w:r>
-        <w:t xml:space="preserve"> Editor looks similar to VS Code and is a great tool to make changes and run code in Azure directly. When using other deployment options (</w:t>
-      </w:r>
-      <w:proofErr w:type="spellStart"/>
-      <w:r>
-        <w:t>Git</w:t>
-      </w:r>
-      <w:proofErr w:type="spellEnd"/>
-      <w:r>
-        <w:t>, FTP, OneDrive), keep in mind that your manual changes</w:t>
-      </w:r>
-      <w:r>
-        <w:t xml:space="preserve"> completed with App Editor</w:t>
-      </w:r>
-      <w:r>
-        <w:t xml:space="preserve"> might be overwritten</w:t>
-      </w:r>
-      <w:r>
-        <w:t xml:space="preserve"> when you synchronize files.</w:t>
-      </w:r>
-    </w:p>
-    <w:p>
-      <w:r>
-        <w:t xml:space="preserve">To create a file in App </w:t>
-      </w:r>
-      <w:r>
-        <w:t>S</w:t>
-      </w:r>
-      <w:r>
-        <w:t xml:space="preserve">ervice Editor, </w:t>
-      </w:r>
-      <w:r>
-        <w:t>navigate to</w:t>
-      </w:r>
-      <w:r>
-        <w:t xml:space="preserve"> https://</w:t>
-      </w:r>
-      <w:r>
-        <w:rPr>
-          <w:i/>
-        </w:rPr>
-        <w:t>yourappname</w:t>
-      </w:r>
-      <w:r>
-        <w:t xml:space="preserve">.scm.azurewebsites.net/dev/wwwroot/ </w:t>
-      </w:r>
-      <w:r>
-        <w:t>or</w:t>
-      </w:r>
-      <w:r>
-        <w:t xml:space="preserve"> select </w:t>
-      </w:r>
-      <w:r>
-        <w:rPr>
-          <w:b/>
-        </w:rPr>
-        <w:t>Development Tools |</w:t>
-      </w:r>
-      <w:r>
-        <w:t xml:space="preserve"> </w:t>
-      </w:r>
-      <w:r>
-        <w:rPr>
-          <w:b/>
-        </w:rPr>
-        <w:t>App Service Editor</w:t>
-      </w:r>
-      <w:r>
-        <w:t xml:space="preserve"> </w:t>
-      </w:r>
-      <w:r>
-        <w:t>in the Azure Portal.</w:t>
-      </w:r>
-    </w:p>
-    <w:p>
-      <w:r>
-        <w:t xml:space="preserve">In App Service Editor, you </w:t>
-      </w:r>
-      <w:r>
-        <w:t xml:space="preserve">will see </w:t>
-      </w:r>
-      <w:r>
-        <w:t xml:space="preserve">the </w:t>
-      </w:r>
-      <w:proofErr w:type="spellStart"/>
-      <w:r>
-        <w:t>wwwroot</w:t>
-      </w:r>
-      <w:proofErr w:type="spellEnd"/>
-      <w:r>
-        <w:t xml:space="preserve"> folder in the left menu. You can hover over the folder name which will </w:t>
-      </w:r>
-      <w:r>
-        <w:t>pop up</w:t>
-      </w:r>
-      <w:r>
-        <w:t xml:space="preserve"> the icons to create a new file. Select </w:t>
-      </w:r>
-      <w:r>
-        <w:t>Create New File as shown in the screenshot below.</w:t>
-      </w:r>
-    </w:p>
-    <w:p>
-      <w:r>
-        <w:rPr>
-          <w:noProof/>
-          <w:lang w:eastAsia="zh-CN"/>
-        </w:rPr>
-        <w:lastRenderedPageBreak/>
-        <w:drawing>
-          <wp:inline distT="0" distB="0" distL="0" distR="0" wp14:anchorId="3C26B576" wp14:editId="37CC0F90">
-            <wp:extent cx="5932805" cy="4199890"/>
-            <wp:effectExtent l="0" t="0" r="10795" b="0"/>
-            <wp:docPr id="12" name="Picture 12" descr="../../v2-p2/labs/images/azure-timer-6.png"/>
-            <wp:cNvGraphicFramePr>
-              <a:graphicFrameLocks xmlns:a="http://schemas.openxmlformats.org/drawingml/2006/main" noChangeAspect="1"/>
-            </wp:cNvGraphicFramePr>
-            <a:graphic xmlns:a="http://schemas.openxmlformats.org/drawingml/2006/main">
-              <a:graphicData uri="http://schemas.openxmlformats.org/drawingml/2006/picture">
-                <pic:pic xmlns:pic="http://schemas.openxmlformats.org/drawingml/2006/picture">
-                  <pic:nvPicPr>
-                    <pic:cNvPr id="0" name="Picture 10" descr="../../v2-p2/labs/images/azure-timer-6.png"/>
+                    <pic:cNvPr id="0" name="Picture 7" descr="../../v2-p2/labs/images/azure-timer-3.png"/>
                     <pic:cNvPicPr>
                       <a:picLocks noChangeAspect="1" noChangeArrowheads="1"/>
                     </pic:cNvPicPr>
                   </pic:nvPicPr>
                   <pic:blipFill>
-                    <a:blip r:embed="rId24">
+                    <a:blip r:embed="rId22">
                       <a:extLst>
                         <a:ext uri="{28A0092B-C50C-407E-A947-70E740481C1C}">
                           <a14:useLocalDpi xmlns:a14="http://schemas.microsoft.com/office/drawing/2010/main" val="0"/>
@@ -3061,260 +2535,80 @@
     </w:p>
     <w:p>
       <w:r>
-        <w:t xml:space="preserve">If you do not have the completed timer.js file, you can use the code below. </w:t>
-      </w:r>
-      <w:r>
-        <w:t xml:space="preserve">The only difference between this code and the code implemented in lesson 2 lab is that this code </w:t>
-      </w:r>
-      <w:r>
-        <w:t>uses</w:t>
-      </w:r>
-      <w:r>
-        <w:t xml:space="preserve"> ES6/ES2015 features which are not available in by default in Node 4 which Azure has by default, only in 6 and higher. </w:t>
-      </w:r>
-      <w:r>
-        <w:t xml:space="preserve">This allows us to test we correctly configured Azure to use Node 6 for our App Service. </w:t>
-      </w:r>
-    </w:p>
-    <w:p>
-      <w:pPr>
-        <w:pStyle w:val="Code"/>
-      </w:pPr>
-      <w:r>
-        <w:t>let timeLeft = 0</w:t>
-      </w:r>
-    </w:p>
-    <w:p>
-      <w:pPr>
-        <w:pStyle w:val="Code"/>
-      </w:pPr>
-      <w:r>
-        <w:t>const argv = process.argv</w:t>
-      </w:r>
-    </w:p>
-    <w:p>
-      <w:pPr>
-        <w:pStyle w:val="Code"/>
-      </w:pPr>
-      <w:r>
-        <w:t>if (!argv[2]) {</w:t>
-      </w:r>
-    </w:p>
-    <w:p>
-      <w:pPr>
-        <w:pStyle w:val="Code"/>
-      </w:pPr>
-      <w:r>
-        <w:t xml:space="preserve">  console.log('Please provide an argument, e.g., 5s or 1min.')</w:t>
-      </w:r>
-    </w:p>
-    <w:p>
-      <w:pPr>
-        <w:pStyle w:val="Code"/>
-      </w:pPr>
-      <w:r>
-        <w:t xml:space="preserve">  process.exit(1)</w:t>
-      </w:r>
-    </w:p>
-    <w:p>
-      <w:pPr>
-        <w:pStyle w:val="Code"/>
-      </w:pPr>
-      <w:r>
-        <w:t>} else if (argv[2].indexOf('s')&gt;-1) {</w:t>
-      </w:r>
-    </w:p>
-    <w:p>
-      <w:pPr>
-        <w:pStyle w:val="Code"/>
-      </w:pPr>
-      <w:r>
-        <w:t xml:space="preserve">  timeLeft = parseInt(argv[2].slice(0, -1), 10)</w:t>
-      </w:r>
-    </w:p>
-    <w:p>
-      <w:pPr>
-        <w:pStyle w:val="Code"/>
-      </w:pPr>
-      <w:r>
-        <w:t>} else if (argv[2].indexOf('min')&gt;-1) {</w:t>
-      </w:r>
-    </w:p>
-    <w:p>
-      <w:pPr>
-        <w:pStyle w:val="Code"/>
-      </w:pPr>
-      <w:r>
-        <w:t xml:space="preserve">  timeLeft = parseInt(argv[2].slice(0, -3), 10) * 60</w:t>
-      </w:r>
-    </w:p>
-    <w:p>
-      <w:pPr>
-        <w:pStyle w:val="Code"/>
-      </w:pPr>
-      <w:r>
-        <w:t>} else {</w:t>
-      </w:r>
-    </w:p>
-    <w:p>
-      <w:pPr>
-        <w:pStyle w:val="Code"/>
-      </w:pPr>
-      <w:r>
-        <w:t xml:space="preserve">  console.log('Please provide a valid argument, e.g., 5s or 1min.')</w:t>
-      </w:r>
-    </w:p>
-    <w:p>
-      <w:pPr>
-        <w:pStyle w:val="Code"/>
-      </w:pPr>
-      <w:r>
-        <w:t xml:space="preserve">  process.exit(1)</w:t>
-      </w:r>
-    </w:p>
-    <w:p>
-      <w:pPr>
-        <w:pStyle w:val="Code"/>
-      </w:pPr>
-      <w:r>
-        <w:t>}</w:t>
-      </w:r>
-    </w:p>
-    <w:p>
-      <w:pPr>
-        <w:pStyle w:val="Code"/>
-      </w:pPr>
-    </w:p>
-    <w:p>
-      <w:pPr>
-        <w:pStyle w:val="Code"/>
-      </w:pPr>
-      <w:r>
-        <w:t>let interval = setInterval(()=&gt;{</w:t>
-      </w:r>
-    </w:p>
-    <w:p>
-      <w:pPr>
-        <w:pStyle w:val="Code"/>
-      </w:pPr>
-      <w:r>
-        <w:t xml:space="preserve">  timeLeft --</w:t>
-      </w:r>
-    </w:p>
-    <w:p>
-      <w:pPr>
-        <w:pStyle w:val="Code"/>
-      </w:pPr>
-      <w:r>
-        <w:t xml:space="preserve">  console.log(`Left: ${timeLeft}s`)</w:t>
-      </w:r>
-    </w:p>
-    <w:p>
-      <w:pPr>
-        <w:pStyle w:val="Code"/>
-      </w:pPr>
-      <w:r>
-        <w:t xml:space="preserve">  if (timeLeft == 0) {</w:t>
-      </w:r>
-    </w:p>
-    <w:p>
-      <w:pPr>
-        <w:pStyle w:val="Code"/>
-      </w:pPr>
-      <w:r>
-        <w:t xml:space="preserve">    clearInterval(interval)</w:t>
-      </w:r>
-    </w:p>
-    <w:p>
-      <w:pPr>
-        <w:pStyle w:val="Code"/>
-      </w:pPr>
-      <w:r>
-        <w:t xml:space="preserve">    process.exit(0)</w:t>
-      </w:r>
-    </w:p>
-    <w:p>
-      <w:pPr>
-        <w:pStyle w:val="Code"/>
-      </w:pPr>
-      <w:r>
-        <w:t xml:space="preserve">  }</w:t>
-      </w:r>
-    </w:p>
-    <w:p>
-      <w:pPr>
-        <w:pStyle w:val="Code"/>
-      </w:pPr>
-      <w:r>
-        <w:t>}, 1000)</w:t>
-      </w:r>
-    </w:p>
-    <w:p>
-      <w:r>
+        <w:t xml:space="preserve">Now we know what versions are supported, we can return to the Azure portal. </w:t>
+      </w:r>
+      <w:r>
+        <w:t xml:space="preserve">We are going to use versions 6.9.1 for Node and 3.10.8 for npm. </w:t>
+      </w:r>
+      <w:r>
+        <w:t>In the Azure portal navigate to your</w:t>
+      </w:r>
+      <w:r>
+        <w:t xml:space="preserve"> app service. </w:t>
+      </w:r>
+    </w:p>
+    <w:p>
+      <w:r>
+        <w:t xml:space="preserve">Select </w:t>
+      </w:r>
+      <w:r>
+        <w:rPr>
+          <w:b/>
+        </w:rPr>
+        <w:t>Settings | Application Settings</w:t>
+      </w:r>
+      <w:r>
+        <w:t xml:space="preserve"> </w:t>
+      </w:r>
+    </w:p>
+    <w:p>
+      <w:r>
+        <w:t xml:space="preserve">Scroll down to </w:t>
+      </w:r>
+      <w:r>
+        <w:rPr>
+          <w:rFonts w:ascii="Courier" w:hAnsi="Courier"/>
+        </w:rPr>
+        <w:t xml:space="preserve">App </w:t>
+      </w:r>
+      <w:r>
+        <w:rPr>
+          <w:rFonts w:ascii="Courier" w:hAnsi="Courier"/>
+        </w:rPr>
+        <w:t>settings</w:t>
+      </w:r>
+      <w:r>
+        <w:t xml:space="preserve">. </w:t>
+      </w:r>
+    </w:p>
+    <w:p>
+      <w:r>
+        <w:t xml:space="preserve">These are the environment variable which Azure will set for this service. We can control Node.js and npm versions by setting the values for </w:t>
+      </w:r>
+      <w:r>
+        <w:rPr>
+          <w:rFonts w:ascii="Courier" w:hAnsi="Courier"/>
+        </w:rPr>
+        <w:t>WEBSITE_NODE_DEFAULT_VERSION and WEBSITE_NPM_DEFAULT_VERSION</w:t>
+      </w:r>
+      <w:r>
+        <w:t xml:space="preserve"> respectively. </w:t>
+      </w:r>
+      <w:r>
+        <w:t>Set WEBSITE_NODE_DEFAULT_VERSION to  6.9.1 set WEBSITE_NPM_DEFAULT_VERSION to 3.10.8 as shown in the screenshot below.</w:t>
+      </w:r>
+    </w:p>
+    <w:p>
+      <w:r>
+        <w:rPr>
+          <w:noProof/>
+        </w:rPr>
         <w:lastRenderedPageBreak/>
-        <w:t>S</w:t>
-      </w:r>
-      <w:r>
-        <w:t xml:space="preserve">ave the file and </w:t>
-      </w:r>
-      <w:r>
-        <w:t xml:space="preserve">select the </w:t>
-      </w:r>
-      <w:r>
-        <w:t xml:space="preserve">console icon from the right side menu (Open Console). </w:t>
-      </w:r>
-    </w:p>
-    <w:p>
-      <w:r>
-        <w:t>Type</w:t>
-      </w:r>
-      <w:r>
-        <w:rPr>
-          <w:b/>
-          <w:i/>
-        </w:rPr>
-        <w:t xml:space="preserve"> ls</w:t>
-      </w:r>
-      <w:r>
-        <w:t xml:space="preserve"> to see the list of scripts</w:t>
-      </w:r>
-    </w:p>
-    <w:p>
-      <w:r>
-        <w:t xml:space="preserve">Type </w:t>
-      </w:r>
-      <w:r>
-        <w:rPr>
-          <w:b/>
-          <w:i/>
-        </w:rPr>
-        <w:t>node timer 1s</w:t>
-      </w:r>
-      <w:r>
-        <w:t xml:space="preserve"> or </w:t>
-      </w:r>
-      <w:r>
-        <w:rPr>
-          <w:b/>
-          <w:i/>
-        </w:rPr>
-        <w:t>node timer 15s</w:t>
-      </w:r>
-      <w:r>
-        <w:t xml:space="preserve"> to run your script</w:t>
-      </w:r>
-    </w:p>
-    <w:p>
-      <w:r>
-        <w:rPr>
-          <w:noProof/>
-          <w:lang w:eastAsia="zh-CN"/>
-        </w:rPr>
         <w:drawing>
-          <wp:inline distT="0" distB="0" distL="0" distR="0" wp14:anchorId="3B5741B8" wp14:editId="2685661A">
-            <wp:extent cx="5932805" cy="4199890"/>
-            <wp:effectExtent l="0" t="0" r="10795" b="0"/>
-            <wp:docPr id="13" name="Picture 13" descr="../../v2-p2/labs/images/azure-timer-7.png"/>
+          <wp:inline distT="0" distB="0" distL="0" distR="0" wp14:anchorId="00FD00F5" wp14:editId="599032E2">
+            <wp:extent cx="5943600" cy="4202430"/>
+            <wp:effectExtent l="0" t="0" r="0" b="0"/>
+            <wp:docPr id="27" name="Picture 27"/>
             <wp:cNvGraphicFramePr>
               <a:graphicFrameLocks xmlns:a="http://schemas.openxmlformats.org/drawingml/2006/main" noChangeAspect="1"/>
             </wp:cNvGraphicFramePr>
@@ -3322,7 +2616,259 @@
               <a:graphicData uri="http://schemas.openxmlformats.org/drawingml/2006/picture">
                 <pic:pic xmlns:pic="http://schemas.openxmlformats.org/drawingml/2006/picture">
                   <pic:nvPicPr>
-                    <pic:cNvPr id="0" name="Picture 11" descr="../../v2-p2/labs/images/azure-timer-7.png"/>
+                    <pic:cNvPr id="27" name="azure-timer-4.png"/>
+                    <pic:cNvPicPr/>
+                  </pic:nvPicPr>
+                  <pic:blipFill>
+                    <a:blip r:embed="rId23">
+                      <a:extLst>
+                        <a:ext uri="{28A0092B-C50C-407E-A947-70E740481C1C}">
+                          <a14:useLocalDpi xmlns:a14="http://schemas.microsoft.com/office/drawing/2010/main" val="0"/>
+                        </a:ext>
+                      </a:extLst>
+                    </a:blip>
+                    <a:stretch>
+                      <a:fillRect/>
+                    </a:stretch>
+                  </pic:blipFill>
+                  <pic:spPr>
+                    <a:xfrm>
+                      <a:off x="0" y="0"/>
+                      <a:ext cx="5943600" cy="4202430"/>
+                    </a:xfrm>
+                    <a:prstGeom prst="rect">
+                      <a:avLst/>
+                    </a:prstGeom>
+                  </pic:spPr>
+                </pic:pic>
+              </a:graphicData>
+            </a:graphic>
+          </wp:inline>
+        </w:drawing>
+      </w:r>
+    </w:p>
+    <w:p>
+      <w:r>
+        <w:t xml:space="preserve">When you update the app settings to specify new versions, you will see a purple bar beside the modified app settings. This indicates the changes are not saved. Select </w:t>
+      </w:r>
+      <w:r>
+        <w:rPr>
+          <w:b/>
+        </w:rPr>
+        <w:t>Save</w:t>
+      </w:r>
+      <w:r>
+        <w:t xml:space="preserve"> in the top menu </w:t>
+      </w:r>
+      <w:r>
+        <w:t>to save your changes.</w:t>
+      </w:r>
+    </w:p>
+    <w:p>
+      <w:r>
+        <w:rPr>
+          <w:noProof/>
+        </w:rPr>
+        <w:lastRenderedPageBreak/>
+        <w:drawing>
+          <wp:inline distT="0" distB="0" distL="0" distR="0" wp14:anchorId="34D5F65C" wp14:editId="3B051F9B">
+            <wp:extent cx="5943600" cy="4202430"/>
+            <wp:effectExtent l="0" t="0" r="0" b="0"/>
+            <wp:docPr id="28" name="Picture 28"/>
+            <wp:cNvGraphicFramePr>
+              <a:graphicFrameLocks xmlns:a="http://schemas.openxmlformats.org/drawingml/2006/main" noChangeAspect="1"/>
+            </wp:cNvGraphicFramePr>
+            <a:graphic xmlns:a="http://schemas.openxmlformats.org/drawingml/2006/main">
+              <a:graphicData uri="http://schemas.openxmlformats.org/drawingml/2006/picture">
+                <pic:pic xmlns:pic="http://schemas.openxmlformats.org/drawingml/2006/picture">
+                  <pic:nvPicPr>
+                    <pic:cNvPr id="28" name="azure-timer-5.png"/>
+                    <pic:cNvPicPr/>
+                  </pic:nvPicPr>
+                  <pic:blipFill>
+                    <a:blip r:embed="rId24">
+                      <a:extLst>
+                        <a:ext uri="{28A0092B-C50C-407E-A947-70E740481C1C}">
+                          <a14:useLocalDpi xmlns:a14="http://schemas.microsoft.com/office/drawing/2010/main" val="0"/>
+                        </a:ext>
+                      </a:extLst>
+                    </a:blip>
+                    <a:stretch>
+                      <a:fillRect/>
+                    </a:stretch>
+                  </pic:blipFill>
+                  <pic:spPr>
+                    <a:xfrm>
+                      <a:off x="0" y="0"/>
+                      <a:ext cx="5943600" cy="4202430"/>
+                    </a:xfrm>
+                    <a:prstGeom prst="rect">
+                      <a:avLst/>
+                    </a:prstGeom>
+                  </pic:spPr>
+                </pic:pic>
+              </a:graphicData>
+            </a:graphic>
+          </wp:inline>
+        </w:drawing>
+      </w:r>
+    </w:p>
+    <w:p>
+      <w:r>
+        <w:t>Upload your node.js app</w:t>
+      </w:r>
+    </w:p>
+    <w:p>
+      <w:r>
+        <w:t>U</w:t>
+      </w:r>
+      <w:r>
+        <w:t xml:space="preserve">pload </w:t>
+      </w:r>
+      <w:r>
+        <w:t xml:space="preserve">your timer app to </w:t>
+      </w:r>
+      <w:r>
+        <w:t xml:space="preserve">OneDrive </w:t>
+      </w:r>
+      <w:r>
+        <w:t xml:space="preserve">and synchronize the changes to Azure using the steps you followed in Exercise 1 for your HTML file </w:t>
+      </w:r>
+      <w:r>
+        <w:t xml:space="preserve">or </w:t>
+      </w:r>
+      <w:r>
+        <w:t xml:space="preserve">use </w:t>
+      </w:r>
+      <w:r>
+        <w:t>App Service Editor</w:t>
+      </w:r>
+      <w:ins w:id="10" w:author="Severin Leonard" w:date="2016-12-19T14:52:00Z">
+        <w:r>
+          <w:t xml:space="preserve"> as described below</w:t>
+        </w:r>
+      </w:ins>
+      <w:r>
+        <w:t>.</w:t>
+      </w:r>
+    </w:p>
+    <w:p>
+      <w:r>
+        <w:t>If you want to try App Service Editor follow the steps below</w:t>
+      </w:r>
+      <w:r>
+        <w:t xml:space="preserve"> </w:t>
+      </w:r>
+    </w:p>
+    <w:p>
+      <w:r>
+        <w:t>App</w:t>
+      </w:r>
+      <w:r>
+        <w:t xml:space="preserve"> Editor looks similar to VS Code and is a great tool to make changes and run code in Azure directly. When using other deployment options (Git, FTP, OneDrive), keep in mind that your manual changes</w:t>
+      </w:r>
+      <w:r>
+        <w:t xml:space="preserve"> completed with App Editor</w:t>
+      </w:r>
+      <w:r>
+        <w:t xml:space="preserve"> might be overwritten</w:t>
+      </w:r>
+      <w:r>
+        <w:t xml:space="preserve"> when you synchronize files.</w:t>
+      </w:r>
+    </w:p>
+    <w:p>
+      <w:r>
+        <w:t xml:space="preserve">To create a file in App </w:t>
+      </w:r>
+      <w:r>
+        <w:t>S</w:t>
+      </w:r>
+      <w:r>
+        <w:t xml:space="preserve">ervice Editor, </w:t>
+      </w:r>
+      <w:r>
+        <w:t>navigate to</w:t>
+      </w:r>
+      <w:r>
+        <w:t xml:space="preserve"> https://</w:t>
+      </w:r>
+      <w:r>
+        <w:rPr>
+          <w:i/>
+        </w:rPr>
+        <w:t>yourappname</w:t>
+      </w:r>
+      <w:r>
+        <w:t xml:space="preserve">.scm.azurewebsites.net/dev/wwwroot/ </w:t>
+      </w:r>
+      <w:r>
+        <w:t>or</w:t>
+      </w:r>
+      <w:r>
+        <w:t xml:space="preserve"> select </w:t>
+      </w:r>
+      <w:r>
+        <w:rPr>
+          <w:b/>
+        </w:rPr>
+        <w:t>Development Tools |</w:t>
+      </w:r>
+      <w:r>
+        <w:t xml:space="preserve"> </w:t>
+      </w:r>
+      <w:r>
+        <w:rPr>
+          <w:b/>
+        </w:rPr>
+        <w:t>App Service Editor</w:t>
+      </w:r>
+      <w:r>
+        <w:t xml:space="preserve"> </w:t>
+      </w:r>
+      <w:r>
+        <w:t>in the Azure Portal.</w:t>
+      </w:r>
+    </w:p>
+    <w:p>
+      <w:r>
+        <w:t xml:space="preserve">In App Service Editor, you </w:t>
+      </w:r>
+      <w:r>
+        <w:t xml:space="preserve">will see </w:t>
+      </w:r>
+      <w:r>
+        <w:t xml:space="preserve">the wwwroot folder in the left menu. You can hover over the folder name which will </w:t>
+      </w:r>
+      <w:r>
+        <w:t>pop up</w:t>
+      </w:r>
+      <w:r>
+        <w:t xml:space="preserve"> the icons to create a new file. Select </w:t>
+      </w:r>
+      <w:r>
+        <w:t>Create New File as shown in the screenshot below.</w:t>
+      </w:r>
+    </w:p>
+    <w:p>
+      <w:r>
+        <w:rPr>
+          <w:noProof/>
+        </w:rPr>
+        <w:lastRenderedPageBreak/>
+        <w:drawing>
+          <wp:inline distT="0" distB="0" distL="0" distR="0" wp14:anchorId="3C26B576" wp14:editId="37CC0F90">
+            <wp:extent cx="5932805" cy="4199890"/>
+            <wp:effectExtent l="0" t="0" r="10795" b="0"/>
+            <wp:docPr id="12" name="Picture 12" descr="../../v2-p2/labs/images/azure-timer-6.png"/>
+            <wp:cNvGraphicFramePr>
+              <a:graphicFrameLocks xmlns:a="http://schemas.openxmlformats.org/drawingml/2006/main" noChangeAspect="1"/>
+            </wp:cNvGraphicFramePr>
+            <a:graphic xmlns:a="http://schemas.openxmlformats.org/drawingml/2006/main">
+              <a:graphicData uri="http://schemas.openxmlformats.org/drawingml/2006/picture">
+                <pic:pic xmlns:pic="http://schemas.openxmlformats.org/drawingml/2006/picture">
+                  <pic:nvPicPr>
+                    <pic:cNvPr id="0" name="Picture 10" descr="../../v2-p2/labs/images/azure-timer-6.png"/>
                     <pic:cNvPicPr>
                       <a:picLocks noChangeAspect="1" noChangeArrowheads="1"/>
                     </pic:cNvPicPr>
@@ -3362,6 +2908,318 @@
     </w:p>
     <w:p>
       <w:r>
+        <w:t>If you do not have the completed time</w:t>
+      </w:r>
+      <w:r>
+        <w:t xml:space="preserve">r.js file, you can use the code; create your new file in the wwwroot/ directory, and name it </w:t>
+      </w:r>
+      <w:r>
+        <w:rPr>
+          <w:rStyle w:val="Style1"/>
+        </w:rPr>
+        <w:t>timer.js</w:t>
+      </w:r>
+      <w:r>
+        <w:t xml:space="preserve">. </w:t>
+      </w:r>
+      <w:r>
+        <w:t xml:space="preserve">The only difference between this code and the code implemented in lesson 2 lab is that this code </w:t>
+      </w:r>
+      <w:r>
+        <w:t>uses</w:t>
+      </w:r>
+      <w:r>
+        <w:t xml:space="preserve"> ES6/ES2015 features which are not available in by default in Node 4 which Azure has by default, only in 6 and higher. </w:t>
+      </w:r>
+      <w:r>
+        <w:t xml:space="preserve">This allows us to test we correctly configured Azure to use Node 6 for our App Service. </w:t>
+      </w:r>
+    </w:p>
+    <w:p>
+      <w:pPr>
+        <w:pStyle w:val="Code"/>
+      </w:pPr>
+      <w:r>
+        <w:t>let timeLeft = 0</w:t>
+      </w:r>
+    </w:p>
+    <w:p>
+      <w:pPr>
+        <w:pStyle w:val="Code"/>
+      </w:pPr>
+      <w:r>
+        <w:t>const argv = process.argv</w:t>
+      </w:r>
+    </w:p>
+    <w:p>
+      <w:pPr>
+        <w:pStyle w:val="Code"/>
+      </w:pPr>
+      <w:r>
+        <w:t>if (!argv[2]) {</w:t>
+      </w:r>
+    </w:p>
+    <w:p>
+      <w:pPr>
+        <w:pStyle w:val="Code"/>
+      </w:pPr>
+      <w:r>
+        <w:t xml:space="preserve">  console.log('Please provide an argument, e.g., 5s or 1min.')</w:t>
+      </w:r>
+    </w:p>
+    <w:p>
+      <w:pPr>
+        <w:pStyle w:val="Code"/>
+      </w:pPr>
+      <w:r>
+        <w:t xml:space="preserve">  process.exit(1)</w:t>
+      </w:r>
+    </w:p>
+    <w:p>
+      <w:pPr>
+        <w:pStyle w:val="Code"/>
+      </w:pPr>
+      <w:r>
+        <w:t>} else if (argv[2].indexOf('s')&gt;-1) {</w:t>
+      </w:r>
+    </w:p>
+    <w:p>
+      <w:pPr>
+        <w:pStyle w:val="Code"/>
+      </w:pPr>
+      <w:r>
+        <w:t xml:space="preserve">  timeLeft = parseInt(argv[2].slice(0, -1), 10)</w:t>
+      </w:r>
+    </w:p>
+    <w:p>
+      <w:pPr>
+        <w:pStyle w:val="Code"/>
+      </w:pPr>
+      <w:r>
+        <w:t>} else if (argv[2].indexOf('min')&gt;-1) {</w:t>
+      </w:r>
+    </w:p>
+    <w:p>
+      <w:pPr>
+        <w:pStyle w:val="Code"/>
+      </w:pPr>
+      <w:r>
+        <w:t xml:space="preserve">  timeLeft = parseInt(argv[2].slice(0, -3), 10) * 60</w:t>
+      </w:r>
+    </w:p>
+    <w:p>
+      <w:pPr>
+        <w:pStyle w:val="Code"/>
+      </w:pPr>
+      <w:r>
+        <w:t>} else {</w:t>
+      </w:r>
+    </w:p>
+    <w:p>
+      <w:pPr>
+        <w:pStyle w:val="Code"/>
+      </w:pPr>
+      <w:r>
+        <w:t xml:space="preserve">  console.log('Please provide a valid argument, e.g., 5s or 1min.')</w:t>
+      </w:r>
+    </w:p>
+    <w:p>
+      <w:pPr>
+        <w:pStyle w:val="Code"/>
+      </w:pPr>
+      <w:r>
+        <w:t xml:space="preserve">  process.exit(1)</w:t>
+      </w:r>
+    </w:p>
+    <w:p>
+      <w:pPr>
+        <w:pStyle w:val="Code"/>
+      </w:pPr>
+      <w:r>
+        <w:t>}</w:t>
+      </w:r>
+    </w:p>
+    <w:p>
+      <w:pPr>
+        <w:pStyle w:val="Code"/>
+      </w:pPr>
+    </w:p>
+    <w:p>
+      <w:pPr>
+        <w:pStyle w:val="Code"/>
+      </w:pPr>
+      <w:r>
+        <w:t>let interval = setInterval(()=&gt;{</w:t>
+      </w:r>
+    </w:p>
+    <w:p>
+      <w:pPr>
+        <w:pStyle w:val="Code"/>
+      </w:pPr>
+      <w:r>
+        <w:t xml:space="preserve">  timeLeft --</w:t>
+      </w:r>
+    </w:p>
+    <w:p>
+      <w:pPr>
+        <w:pStyle w:val="Code"/>
+      </w:pPr>
+      <w:r>
+        <w:t xml:space="preserve">  console.log(`Left: ${timeLeft}s`)</w:t>
+      </w:r>
+    </w:p>
+    <w:p>
+      <w:pPr>
+        <w:pStyle w:val="Code"/>
+      </w:pPr>
+      <w:r>
+        <w:t xml:space="preserve">  if (timeLeft == 0) {</w:t>
+      </w:r>
+    </w:p>
+    <w:p>
+      <w:pPr>
+        <w:pStyle w:val="Code"/>
+      </w:pPr>
+      <w:r>
+        <w:t xml:space="preserve">    clearInterval(interval)</w:t>
+      </w:r>
+    </w:p>
+    <w:p>
+      <w:pPr>
+        <w:pStyle w:val="Code"/>
+      </w:pPr>
+      <w:r>
+        <w:t xml:space="preserve">    process.exit(0)</w:t>
+      </w:r>
+    </w:p>
+    <w:p>
+      <w:pPr>
+        <w:pStyle w:val="Code"/>
+      </w:pPr>
+      <w:r>
+        <w:t xml:space="preserve">  }</w:t>
+      </w:r>
+    </w:p>
+    <w:p>
+      <w:pPr>
+        <w:pStyle w:val="Code"/>
+      </w:pPr>
+      <w:r>
+        <w:lastRenderedPageBreak/>
+        <w:t>}, 1000)</w:t>
+      </w:r>
+    </w:p>
+    <w:p>
+      <w:r>
+        <w:t>S</w:t>
+      </w:r>
+      <w:r>
+        <w:t xml:space="preserve">ave the file and </w:t>
+      </w:r>
+      <w:r>
+        <w:t xml:space="preserve">select the </w:t>
+      </w:r>
+      <w:r>
+        <w:t xml:space="preserve">console icon from the right side menu (Open Console). </w:t>
+      </w:r>
+    </w:p>
+    <w:p>
+      <w:r>
+        <w:t>Type</w:t>
+      </w:r>
+      <w:r>
+        <w:rPr>
+          <w:b/>
+          <w:i/>
+        </w:rPr>
+        <w:t xml:space="preserve"> ls</w:t>
+      </w:r>
+      <w:r>
+        <w:t xml:space="preserve"> to see the list of scripts</w:t>
+      </w:r>
+    </w:p>
+    <w:p>
+      <w:r>
+        <w:t xml:space="preserve">Type </w:t>
+      </w:r>
+      <w:r>
+        <w:rPr>
+          <w:b/>
+          <w:i/>
+        </w:rPr>
+        <w:t>node timer 1s</w:t>
+      </w:r>
+      <w:r>
+        <w:t xml:space="preserve"> or </w:t>
+      </w:r>
+      <w:r>
+        <w:rPr>
+          <w:b/>
+          <w:i/>
+        </w:rPr>
+        <w:t>node timer 15s</w:t>
+      </w:r>
+      <w:r>
+        <w:t xml:space="preserve"> to run your script</w:t>
+      </w:r>
+    </w:p>
+    <w:p>
+      <w:r>
+        <w:rPr>
+          <w:noProof/>
+        </w:rPr>
+        <w:drawing>
+          <wp:inline distT="0" distB="0" distL="0" distR="0" wp14:anchorId="3B5741B8" wp14:editId="2685661A">
+            <wp:extent cx="5932805" cy="4199890"/>
+            <wp:effectExtent l="0" t="0" r="10795" b="0"/>
+            <wp:docPr id="13" name="Picture 13" descr="../../v2-p2/labs/images/azure-timer-7.png"/>
+            <wp:cNvGraphicFramePr>
+              <a:graphicFrameLocks xmlns:a="http://schemas.openxmlformats.org/drawingml/2006/main" noChangeAspect="1"/>
+            </wp:cNvGraphicFramePr>
+            <a:graphic xmlns:a="http://schemas.openxmlformats.org/drawingml/2006/main">
+              <a:graphicData uri="http://schemas.openxmlformats.org/drawingml/2006/picture">
+                <pic:pic xmlns:pic="http://schemas.openxmlformats.org/drawingml/2006/picture">
+                  <pic:nvPicPr>
+                    <pic:cNvPr id="0" name="Picture 11" descr="../../v2-p2/labs/images/azure-timer-7.png"/>
+                    <pic:cNvPicPr>
+                      <a:picLocks noChangeAspect="1" noChangeArrowheads="1"/>
+                    </pic:cNvPicPr>
+                  </pic:nvPicPr>
+                  <pic:blipFill>
+                    <a:blip r:embed="rId26">
+                      <a:extLst>
+                        <a:ext uri="{28A0092B-C50C-407E-A947-70E740481C1C}">
+                          <a14:useLocalDpi xmlns:a14="http://schemas.microsoft.com/office/drawing/2010/main" val="0"/>
+                        </a:ext>
+                      </a:extLst>
+                    </a:blip>
+                    <a:srcRect/>
+                    <a:stretch>
+                      <a:fillRect/>
+                    </a:stretch>
+                  </pic:blipFill>
+                  <pic:spPr bwMode="auto">
+                    <a:xfrm>
+                      <a:off x="0" y="0"/>
+                      <a:ext cx="5932805" cy="4199890"/>
+                    </a:xfrm>
+                    <a:prstGeom prst="rect">
+                      <a:avLst/>
+                    </a:prstGeom>
+                    <a:noFill/>
+                    <a:ln>
+                      <a:noFill/>
+                    </a:ln>
+                  </pic:spPr>
+                </pic:pic>
+              </a:graphicData>
+            </a:graphic>
+          </wp:inline>
+        </w:drawing>
+      </w:r>
+    </w:p>
+    <w:p>
+      <w:r>
         <w:t>R</w:t>
       </w:r>
       <w:r>
@@ -3432,6 +3290,18 @@
       <w:pPr>
         <w:pStyle w:val="Heading2"/>
       </w:pPr>
+    </w:p>
+    <w:p>
+      <w:pPr>
+        <w:pStyle w:val="Heading2"/>
+      </w:pPr>
+    </w:p>
+    <w:p>
+      <w:pPr>
+        <w:pStyle w:val="Heading2"/>
+      </w:pPr>
+      <w:bookmarkStart w:id="11" w:name="_GoBack"/>
+      <w:bookmarkEnd w:id="11"/>
       <w:r>
         <w:t>Summary</w:t>
       </w:r>
@@ -3477,7 +3347,6 @@
         </w:numPr>
       </w:pPr>
       <w:r>
-        <w:lastRenderedPageBreak/>
         <w:t>Modify and launch code from App Service Editor</w:t>
       </w:r>
     </w:p>
@@ -3485,9 +3354,7 @@
       <w:pPr>
         <w:pStyle w:val="ListParagraph"/>
       </w:pPr>
-      <w:bookmarkStart w:id="11" w:name="_GoBack"/>
-    </w:p>
-    <w:bookmarkEnd w:id="11"/>
+    </w:p>
     <w:sectPr>
       <w:pgSz w:w="12240" w:h="15840"/>
       <w:pgMar w:top="1440" w:right="1440" w:bottom="1440" w:left="1440" w:header="720" w:footer="720" w:gutter="0"/>
@@ -3501,6 +3368,146 @@
 <file path=word/numbering.xml><?xml version="1.0" encoding="utf-8"?>
 <w:numbering xmlns:wpc="http://schemas.microsoft.com/office/word/2010/wordprocessingCanvas" xmlns:mo="http://schemas.microsoft.com/office/mac/office/2008/main" xmlns:mc="http://schemas.openxmlformats.org/markup-compatibility/2006" xmlns:mv="urn:schemas-microsoft-com:mac:vml" xmlns:o="urn:schemas-microsoft-com:office:office" xmlns:r="http://schemas.openxmlformats.org/officeDocument/2006/relationships" xmlns:m="http://schemas.openxmlformats.org/officeDocument/2006/math" xmlns:v="urn:schemas-microsoft-com:vml" xmlns:wp14="http://schemas.microsoft.com/office/word/2010/wordprocessingDrawing" xmlns:wp="http://schemas.openxmlformats.org/drawingml/2006/wordprocessingDrawing" xmlns:w10="urn:schemas-microsoft-com:office:word" xmlns:w="http://schemas.openxmlformats.org/wordprocessingml/2006/main" xmlns:w14="http://schemas.microsoft.com/office/word/2010/wordml" xmlns:w15="http://schemas.microsoft.com/office/word/2012/wordml" xmlns:wpg="http://schemas.microsoft.com/office/word/2010/wordprocessingGroup" xmlns:wpi="http://schemas.microsoft.com/office/word/2010/wordprocessingInk" xmlns:wne="http://schemas.microsoft.com/office/word/2006/wordml" xmlns:wps="http://schemas.microsoft.com/office/word/2010/wordprocessingShape" mc:Ignorable="w14 w15 wp14">
   <w:abstractNum w:abstractNumId="0">
+    <w:nsid w:val="FFFFFF1D"/>
+    <w:multiLevelType w:val="multilevel"/>
+    <w:tmpl w:val="EF064318"/>
+    <w:lvl w:ilvl="0">
+      <w:start w:val="1"/>
+      <w:numFmt w:val="bullet"/>
+      <w:lvlText w:val=""/>
+      <w:lvlJc w:val="left"/>
+      <w:pPr>
+        <w:tabs>
+          <w:tab w:val="num" w:pos="0"/>
+        </w:tabs>
+        <w:ind w:left="0" w:firstLine="0"/>
+      </w:pPr>
+      <w:rPr>
+        <w:rFonts w:ascii="Symbol" w:hAnsi="Symbol" w:hint="default"/>
+      </w:rPr>
+    </w:lvl>
+    <w:lvl w:ilvl="1">
+      <w:start w:val="1"/>
+      <w:numFmt w:val="bullet"/>
+      <w:lvlText w:val=""/>
+      <w:lvlJc w:val="left"/>
+      <w:pPr>
+        <w:tabs>
+          <w:tab w:val="num" w:pos="720"/>
+        </w:tabs>
+        <w:ind w:left="1080" w:hanging="360"/>
+      </w:pPr>
+      <w:rPr>
+        <w:rFonts w:ascii="Symbol" w:hAnsi="Symbol" w:hint="default"/>
+      </w:rPr>
+    </w:lvl>
+    <w:lvl w:ilvl="2">
+      <w:start w:val="1"/>
+      <w:numFmt w:val="bullet"/>
+      <w:lvlText w:val="o"/>
+      <w:lvlJc w:val="left"/>
+      <w:pPr>
+        <w:tabs>
+          <w:tab w:val="num" w:pos="1440"/>
+        </w:tabs>
+        <w:ind w:left="1800" w:hanging="360"/>
+      </w:pPr>
+      <w:rPr>
+        <w:rFonts w:ascii="Courier New" w:hAnsi="Courier New" w:cs="Courier New" w:hint="default"/>
+      </w:rPr>
+    </w:lvl>
+    <w:lvl w:ilvl="3">
+      <w:start w:val="1"/>
+      <w:numFmt w:val="bullet"/>
+      <w:lvlText w:val=""/>
+      <w:lvlJc w:val="left"/>
+      <w:pPr>
+        <w:tabs>
+          <w:tab w:val="num" w:pos="2160"/>
+        </w:tabs>
+        <w:ind w:left="2520" w:hanging="360"/>
+      </w:pPr>
+      <w:rPr>
+        <w:rFonts w:ascii="Wingdings" w:hAnsi="Wingdings" w:hint="default"/>
+      </w:rPr>
+    </w:lvl>
+    <w:lvl w:ilvl="4">
+      <w:start w:val="1"/>
+      <w:numFmt w:val="bullet"/>
+      <w:lvlText w:val=""/>
+      <w:lvlJc w:val="left"/>
+      <w:pPr>
+        <w:tabs>
+          <w:tab w:val="num" w:pos="2880"/>
+        </w:tabs>
+        <w:ind w:left="3240" w:hanging="360"/>
+      </w:pPr>
+      <w:rPr>
+        <w:rFonts w:ascii="Wingdings" w:hAnsi="Wingdings" w:hint="default"/>
+      </w:rPr>
+    </w:lvl>
+    <w:lvl w:ilvl="5">
+      <w:start w:val="1"/>
+      <w:numFmt w:val="bullet"/>
+      <w:lvlText w:val=""/>
+      <w:lvlJc w:val="left"/>
+      <w:pPr>
+        <w:tabs>
+          <w:tab w:val="num" w:pos="3600"/>
+        </w:tabs>
+        <w:ind w:left="3960" w:hanging="360"/>
+      </w:pPr>
+      <w:rPr>
+        <w:rFonts w:ascii="Symbol" w:hAnsi="Symbol" w:hint="default"/>
+      </w:rPr>
+    </w:lvl>
+    <w:lvl w:ilvl="6">
+      <w:start w:val="1"/>
+      <w:numFmt w:val="bullet"/>
+      <w:lvlText w:val="o"/>
+      <w:lvlJc w:val="left"/>
+      <w:pPr>
+        <w:tabs>
+          <w:tab w:val="num" w:pos="4320"/>
+        </w:tabs>
+        <w:ind w:left="4680" w:hanging="360"/>
+      </w:pPr>
+      <w:rPr>
+        <w:rFonts w:ascii="Courier New" w:hAnsi="Courier New" w:cs="Courier New" w:hint="default"/>
+      </w:rPr>
+    </w:lvl>
+    <w:lvl w:ilvl="7">
+      <w:start w:val="1"/>
+      <w:numFmt w:val="bullet"/>
+      <w:lvlText w:val=""/>
+      <w:lvlJc w:val="left"/>
+      <w:pPr>
+        <w:tabs>
+          <w:tab w:val="num" w:pos="5040"/>
+        </w:tabs>
+        <w:ind w:left="5400" w:hanging="360"/>
+      </w:pPr>
+      <w:rPr>
+        <w:rFonts w:ascii="Wingdings" w:hAnsi="Wingdings" w:hint="default"/>
+      </w:rPr>
+    </w:lvl>
+    <w:lvl w:ilvl="8">
+      <w:start w:val="1"/>
+      <w:numFmt w:val="bullet"/>
+      <w:lvlText w:val=""/>
+      <w:lvlJc w:val="left"/>
+      <w:pPr>
+        <w:tabs>
+          <w:tab w:val="num" w:pos="5760"/>
+        </w:tabs>
+        <w:ind w:left="6120" w:hanging="360"/>
+      </w:pPr>
+      <w:rPr>
+        <w:rFonts w:ascii="Wingdings" w:hAnsi="Wingdings" w:hint="default"/>
+      </w:rPr>
+    </w:lvl>
+  </w:abstractNum>
+  <w:abstractNum w:abstractNumId="1">
     <w:nsid w:val="02BE5F60"/>
     <w:multiLevelType w:val="hybridMultilevel"/>
     <w:tmpl w:val="99BC3C12"/>
@@ -3586,7 +3593,7 @@
       </w:pPr>
     </w:lvl>
   </w:abstractNum>
-  <w:abstractNum w:abstractNumId="1">
+  <w:abstractNum w:abstractNumId="2">
     <w:nsid w:val="06855125"/>
     <w:multiLevelType w:val="hybridMultilevel"/>
     <w:tmpl w:val="824E90DA"/>
@@ -3672,7 +3679,7 @@
       </w:pPr>
     </w:lvl>
   </w:abstractNum>
-  <w:abstractNum w:abstractNumId="2">
+  <w:abstractNum w:abstractNumId="3">
     <w:nsid w:val="0B392A33"/>
     <w:multiLevelType w:val="hybridMultilevel"/>
     <w:tmpl w:val="02302D6C"/>
@@ -3758,7 +3765,7 @@
       </w:pPr>
     </w:lvl>
   </w:abstractNum>
-  <w:abstractNum w:abstractNumId="3">
+  <w:abstractNum w:abstractNumId="4">
     <w:nsid w:val="0BAA3AB3"/>
     <w:multiLevelType w:val="hybridMultilevel"/>
     <w:tmpl w:val="486E1B78"/>
@@ -3871,7 +3878,7 @@
       </w:rPr>
     </w:lvl>
   </w:abstractNum>
-  <w:abstractNum w:abstractNumId="4">
+  <w:abstractNum w:abstractNumId="5">
     <w:nsid w:val="0C73535E"/>
     <w:multiLevelType w:val="hybridMultilevel"/>
     <w:tmpl w:val="FD24EB64"/>
@@ -3984,7 +3991,7 @@
       </w:rPr>
     </w:lvl>
   </w:abstractNum>
-  <w:abstractNum w:abstractNumId="5">
+  <w:abstractNum w:abstractNumId="6">
     <w:nsid w:val="19725A79"/>
     <w:multiLevelType w:val="hybridMultilevel"/>
     <w:tmpl w:val="260E373A"/>
@@ -4097,7 +4104,7 @@
       </w:rPr>
     </w:lvl>
   </w:abstractNum>
-  <w:abstractNum w:abstractNumId="6">
+  <w:abstractNum w:abstractNumId="7">
     <w:nsid w:val="1BC452D9"/>
     <w:multiLevelType w:val="hybridMultilevel"/>
     <w:tmpl w:val="1D1C248E"/>
@@ -4210,7 +4217,7 @@
       </w:rPr>
     </w:lvl>
   </w:abstractNum>
-  <w:abstractNum w:abstractNumId="7">
+  <w:abstractNum w:abstractNumId="8">
     <w:nsid w:val="33517033"/>
     <w:multiLevelType w:val="hybridMultilevel"/>
     <w:tmpl w:val="3D820E80"/>
@@ -4296,7 +4303,7 @@
       </w:pPr>
     </w:lvl>
   </w:abstractNum>
-  <w:abstractNum w:abstractNumId="8">
+  <w:abstractNum w:abstractNumId="9">
     <w:nsid w:val="390411C6"/>
     <w:multiLevelType w:val="hybridMultilevel"/>
     <w:tmpl w:val="372E2C72"/>
@@ -4409,7 +4416,7 @@
       </w:rPr>
     </w:lvl>
   </w:abstractNum>
-  <w:abstractNum w:abstractNumId="9">
+  <w:abstractNum w:abstractNumId="10">
     <w:nsid w:val="3DF52049"/>
     <w:multiLevelType w:val="hybridMultilevel"/>
     <w:tmpl w:val="F09AC8DA"/>
@@ -4495,7 +4502,7 @@
       </w:pPr>
     </w:lvl>
   </w:abstractNum>
-  <w:abstractNum w:abstractNumId="10">
+  <w:abstractNum w:abstractNumId="11">
     <w:nsid w:val="4E0440B6"/>
     <w:multiLevelType w:val="hybridMultilevel"/>
     <w:tmpl w:val="949A48CA"/>
@@ -4608,7 +4615,7 @@
       </w:rPr>
     </w:lvl>
   </w:abstractNum>
-  <w:abstractNum w:abstractNumId="11">
+  <w:abstractNum w:abstractNumId="12">
     <w:nsid w:val="510E581F"/>
     <w:multiLevelType w:val="hybridMultilevel"/>
     <w:tmpl w:val="D3DACAB8"/>
@@ -4694,7 +4701,7 @@
       </w:pPr>
     </w:lvl>
   </w:abstractNum>
-  <w:abstractNum w:abstractNumId="12">
+  <w:abstractNum w:abstractNumId="13">
     <w:nsid w:val="54EA6883"/>
     <w:multiLevelType w:val="hybridMultilevel"/>
     <w:tmpl w:val="6D502E2E"/>
@@ -4780,7 +4787,7 @@
       </w:pPr>
     </w:lvl>
   </w:abstractNum>
-  <w:abstractNum w:abstractNumId="13">
+  <w:abstractNum w:abstractNumId="14">
     <w:nsid w:val="55E2761F"/>
     <w:multiLevelType w:val="hybridMultilevel"/>
     <w:tmpl w:val="F154C6B4"/>
@@ -4866,7 +4873,7 @@
       </w:pPr>
     </w:lvl>
   </w:abstractNum>
-  <w:abstractNum w:abstractNumId="14">
+  <w:abstractNum w:abstractNumId="15">
     <w:nsid w:val="632428E8"/>
     <w:multiLevelType w:val="hybridMultilevel"/>
     <w:tmpl w:val="8BCA2768"/>
@@ -4955,7 +4962,7 @@
       </w:pPr>
     </w:lvl>
   </w:abstractNum>
-  <w:abstractNum w:abstractNumId="15">
+  <w:abstractNum w:abstractNumId="16">
     <w:nsid w:val="78EB23E0"/>
     <w:multiLevelType w:val="hybridMultilevel"/>
     <w:tmpl w:val="92961D4C"/>
@@ -5044,7 +5051,7 @@
       </w:pPr>
     </w:lvl>
   </w:abstractNum>
-  <w:abstractNum w:abstractNumId="16">
+  <w:abstractNum w:abstractNumId="17">
     <w:nsid w:val="7B10783F"/>
     <w:multiLevelType w:val="hybridMultilevel"/>
     <w:tmpl w:val="BA38A702"/>
@@ -5130,7 +5137,7 @@
       </w:pPr>
     </w:lvl>
   </w:abstractNum>
-  <w:abstractNum w:abstractNumId="17">
+  <w:abstractNum w:abstractNumId="18">
     <w:nsid w:val="7B134960"/>
     <w:multiLevelType w:val="hybridMultilevel"/>
     <w:tmpl w:val="513CDA12"/>
@@ -5243,7 +5250,7 @@
       </w:rPr>
     </w:lvl>
   </w:abstractNum>
-  <w:abstractNum w:abstractNumId="18">
+  <w:abstractNum w:abstractNumId="19">
     <w:nsid w:val="7E944860"/>
     <w:multiLevelType w:val="hybridMultilevel"/>
     <w:tmpl w:val="D3DACAB8"/>
@@ -5329,7 +5336,7 @@
       </w:pPr>
     </w:lvl>
   </w:abstractNum>
-  <w:abstractNum w:abstractNumId="19">
+  <w:abstractNum w:abstractNumId="20">
     <w:nsid w:val="7F507219"/>
     <w:multiLevelType w:val="hybridMultilevel"/>
     <w:tmpl w:val="F3328900"/>
@@ -5416,64 +5423,67 @@
     </w:lvl>
   </w:abstractNum>
   <w:num w:numId="1">
+    <w:abstractNumId w:val="18"/>
+  </w:num>
+  <w:num w:numId="2">
+    <w:abstractNumId w:val="20"/>
+  </w:num>
+  <w:num w:numId="3">
+    <w:abstractNumId w:val="11"/>
+  </w:num>
+  <w:num w:numId="4">
+    <w:abstractNumId w:val="7"/>
+  </w:num>
+  <w:num w:numId="5">
+    <w:abstractNumId w:val="12"/>
+  </w:num>
+  <w:num w:numId="6">
+    <w:abstractNumId w:val="15"/>
+  </w:num>
+  <w:num w:numId="7">
+    <w:abstractNumId w:val="16"/>
+  </w:num>
+  <w:num w:numId="8">
+    <w:abstractNumId w:val="1"/>
+  </w:num>
+  <w:num w:numId="9">
+    <w:abstractNumId w:val="14"/>
+  </w:num>
+  <w:num w:numId="10">
+    <w:abstractNumId w:val="3"/>
+  </w:num>
+  <w:num w:numId="11">
+    <w:abstractNumId w:val="13"/>
+  </w:num>
+  <w:num w:numId="12">
+    <w:abstractNumId w:val="10"/>
+  </w:num>
+  <w:num w:numId="13">
+    <w:abstractNumId w:val="6"/>
+  </w:num>
+  <w:num w:numId="14">
+    <w:abstractNumId w:val="19"/>
+  </w:num>
+  <w:num w:numId="15">
+    <w:abstractNumId w:val="5"/>
+  </w:num>
+  <w:num w:numId="16">
+    <w:abstractNumId w:val="2"/>
+  </w:num>
+  <w:num w:numId="17">
     <w:abstractNumId w:val="17"/>
   </w:num>
-  <w:num w:numId="2">
-    <w:abstractNumId w:val="19"/>
+  <w:num w:numId="18">
+    <w:abstractNumId w:val="8"/>
   </w:num>
-  <w:num w:numId="3">
-    <w:abstractNumId w:val="10"/>
+  <w:num w:numId="19">
+    <w:abstractNumId w:val="4"/>
   </w:num>
-  <w:num w:numId="4">
-    <w:abstractNumId w:val="6"/>
-  </w:num>
-  <w:num w:numId="5">
-    <w:abstractNumId w:val="11"/>
-  </w:num>
-  <w:num w:numId="6">
-    <w:abstractNumId w:val="14"/>
-  </w:num>
-  <w:num w:numId="7">
-    <w:abstractNumId w:val="15"/>
-  </w:num>
-  <w:num w:numId="8">
-    <w:abstractNumId w:val="0"/>
-  </w:num>
-  <w:num w:numId="9">
-    <w:abstractNumId w:val="13"/>
-  </w:num>
-  <w:num w:numId="10">
-    <w:abstractNumId w:val="2"/>
-  </w:num>
-  <w:num w:numId="11">
-    <w:abstractNumId w:val="12"/>
-  </w:num>
-  <w:num w:numId="12">
+  <w:num w:numId="20">
     <w:abstractNumId w:val="9"/>
   </w:num>
-  <w:num w:numId="13">
-    <w:abstractNumId w:val="5"/>
-  </w:num>
-  <w:num w:numId="14">
-    <w:abstractNumId w:val="18"/>
-  </w:num>
-  <w:num w:numId="15">
-    <w:abstractNumId w:val="4"/>
-  </w:num>
-  <w:num w:numId="16">
-    <w:abstractNumId w:val="1"/>
-  </w:num>
-  <w:num w:numId="17">
-    <w:abstractNumId w:val="16"/>
-  </w:num>
-  <w:num w:numId="18">
-    <w:abstractNumId w:val="7"/>
-  </w:num>
-  <w:num w:numId="19">
-    <w:abstractNumId w:val="3"/>
-  </w:num>
-  <w:num w:numId="20">
-    <w:abstractNumId w:val="8"/>
+  <w:num w:numId="21">
+    <w:abstractNumId w:val="0"/>
   </w:num>
 </w:numbering>
 </file>
@@ -6284,6 +6294,16 @@
       <w:color w:val="000000" w:themeColor="text1"/>
     </w:rPr>
   </w:style>
+  <w:style w:type="character" w:customStyle="1" w:styleId="Style1">
+    <w:name w:val="Style1"/>
+    <w:basedOn w:val="DefaultParagraphFont"/>
+    <w:uiPriority w:val="1"/>
+    <w:qFormat/>
+    <w:rsid w:val="00124899"/>
+    <w:rPr>
+      <w:rFonts w:ascii="Courier" w:hAnsi="Courier"/>
+    </w:rPr>
+  </w:style>
 </w:styles>
 </file>
 
@@ -6553,7 +6573,7 @@
 </file>
 
 <file path=customXml/itemProps1.xml><?xml version="1.0" encoding="utf-8"?>
-<ds:datastoreItem xmlns:ds="http://schemas.openxmlformats.org/officeDocument/2006/customXml" ds:itemID="{30ADF32F-CC37-D14D-B19D-29F0138CAF30}">
+<ds:datastoreItem xmlns:ds="http://schemas.openxmlformats.org/officeDocument/2006/customXml" ds:itemID="{65A57D92-8315-DC43-A4CE-BAEFDA4408A7}">
   <ds:schemaRefs>
     <ds:schemaRef ds:uri="http://schemas.openxmlformats.org/officeDocument/2006/bibliography"/>
   </ds:schemaRefs>

</xml_diff>